<commit_message>
updated Spick for M164
</commit_message>
<xml_diff>
--- a/docs/M164/Spick.docx
+++ b/docs/M164/Spick.docx
@@ -4,54 +4,6 @@
   <w:body>
     <w:p>
       <w:pPr>
-        <w:pStyle w:val="berschrift1"/>
-        <w:spacing w:before="0" w:after="0"/>
-        <w:rPr>
-          <w:color w:val="auto"/>
-          <w:sz w:val="28"/>
-          <w:szCs w:val="28"/>
-        </w:rPr>
-        <w:sectPr>
-          <w:footnotePr>
-            <w:numRestart w:val="eachSect"/>
-          </w:footnotePr>
-          <w:pgSz w:w="15840" w:h="12240" w:orient="landscape"/>
-          <w:pgMar w:top="720" w:right="720" w:bottom="720" w:left="720" w:header="720" w:footer="720" w:gutter="0"/>
-          <w:cols w:num="2" w:space="720"/>
-          <w:docGrid w:linePitch="326"/>
-        </w:sectPr>
-      </w:pPr>
-      <w:bookmarkStart w:id="0" w:name="X0f450ad71be8522b9f93e223262ed35048a5233"/>
-      <w:r>
-        <w:rPr>
-          <w:color w:val="auto"/>
-          <w:sz w:val="28"/>
-          <w:szCs w:val="28"/>
-        </w:rPr>
-        <w:t xml:space="preserve">SQL &amp; Datenbank-Management Master-Guide (Advanced </w:t>
-      </w:r>
-    </w:p>
-    <w:p>
-      <w:pPr>
-        <w:pStyle w:val="berschrift1"/>
-        <w:spacing w:before="0" w:after="0"/>
-        <w:rPr>
-          <w:color w:val="auto"/>
-          <w:sz w:val="28"/>
-          <w:szCs w:val="28"/>
-        </w:rPr>
-      </w:pPr>
-      <w:r>
-        <w:rPr>
-          <w:color w:val="auto"/>
-          <w:sz w:val="28"/>
-          <w:szCs w:val="28"/>
-        </w:rPr>
-        <w:t>Version)</w:t>
-      </w:r>
-    </w:p>
-    <w:p>
-      <w:pPr>
         <w:pStyle w:val="berschrift2"/>
         <w:spacing w:before="0" w:after="0"/>
         <w:rPr>
@@ -60,6 +12,7 @@
           <w:szCs w:val="22"/>
         </w:rPr>
       </w:pPr>
+      <w:bookmarkStart w:id="0" w:name="X0f450ad71be8522b9f93e223262ed35048a5233"/>
       <w:bookmarkStart w:id="1" w:name="erweiterte-konzepte-glossar"/>
       <w:r>
         <w:rPr>
@@ -265,7 +218,6 @@
                 <w:szCs w:val="18"/>
               </w:rPr>
             </w:pPr>
-            <w:proofErr w:type="spellStart"/>
             <w:r>
               <w:rPr>
                 <w:b/>
@@ -273,17 +225,7 @@
                 <w:sz w:val="18"/>
                 <w:szCs w:val="18"/>
               </w:rPr>
-              <w:t>Relationale</w:t>
-            </w:r>
-            <w:proofErr w:type="spellEnd"/>
-            <w:r>
-              <w:rPr>
-                <w:b/>
-                <w:bCs/>
-                <w:sz w:val="18"/>
-                <w:szCs w:val="18"/>
-              </w:rPr>
-              <w:t xml:space="preserve"> DB</w:t>
+              <w:t>Relationale DB</w:t>
             </w:r>
           </w:p>
         </w:tc>
@@ -329,7 +271,6 @@
                 <w:szCs w:val="18"/>
               </w:rPr>
             </w:pPr>
-            <w:proofErr w:type="spellStart"/>
             <w:r>
               <w:rPr>
                 <w:b/>
@@ -337,9 +278,49 @@
                 <w:sz w:val="18"/>
                 <w:szCs w:val="18"/>
               </w:rPr>
-              <w:t>Tupel</w:t>
-            </w:r>
-            <w:proofErr w:type="spellEnd"/>
+              <w:t>Tupel / Datensatz</w:t>
+            </w:r>
+          </w:p>
+        </w:tc>
+        <w:tc>
+          <w:tcPr>
+            <w:tcW w:w="6693" w:type="dxa"/>
+          </w:tcPr>
+          <w:p>
+            <w:pPr>
+              <w:pStyle w:val="Compact"/>
+              <w:spacing w:before="0" w:after="0"/>
+              <w:rPr>
+                <w:sz w:val="18"/>
+                <w:szCs w:val="18"/>
+                <w:lang w:val="de-CH"/>
+              </w:rPr>
+            </w:pPr>
+            <w:r>
+              <w:rPr>
+                <w:sz w:val="18"/>
+                <w:szCs w:val="18"/>
+                <w:lang w:val="de-CH"/>
+              </w:rPr>
+              <w:t>Eine vertikale Spalte, die alle Werte eines Typs bündelt (z. B. alle Postleitzahlen einer Stadt).</w:t>
+            </w:r>
+          </w:p>
+        </w:tc>
+      </w:tr>
+      <w:tr>
+        <w:tc>
+          <w:tcPr>
+            <w:tcW w:w="1226" w:type="dxa"/>
+          </w:tcPr>
+          <w:p>
+            <w:pPr>
+              <w:pStyle w:val="Compact"/>
+              <w:spacing w:before="0" w:after="0"/>
+              <w:rPr>
+                <w:sz w:val="18"/>
+                <w:szCs w:val="18"/>
+              </w:rPr>
+            </w:pPr>
             <w:r>
               <w:rPr>
                 <w:b/>
@@ -347,91 +328,8 @@
                 <w:sz w:val="18"/>
                 <w:szCs w:val="18"/>
               </w:rPr>
-              <w:t xml:space="preserve"> / </w:t>
-            </w:r>
-            <w:proofErr w:type="spellStart"/>
-            <w:r>
-              <w:rPr>
-                <w:b/>
-                <w:bCs/>
-                <w:sz w:val="18"/>
-                <w:szCs w:val="18"/>
-              </w:rPr>
-              <w:t>Datensatz</w:t>
-            </w:r>
-            <w:proofErr w:type="spellEnd"/>
-          </w:p>
-        </w:tc>
-        <w:tc>
-          <w:tcPr>
-            <w:tcW w:w="6693" w:type="dxa"/>
-          </w:tcPr>
-          <w:p>
-            <w:pPr>
-              <w:pStyle w:val="Compact"/>
-              <w:spacing w:before="0" w:after="0"/>
-              <w:rPr>
-                <w:sz w:val="18"/>
-                <w:szCs w:val="18"/>
-                <w:lang w:val="de-CH"/>
-              </w:rPr>
-            </w:pPr>
-            <w:r>
-              <w:rPr>
-                <w:sz w:val="18"/>
-                <w:szCs w:val="18"/>
-                <w:lang w:val="de-CH"/>
-              </w:rPr>
-              <w:t>Eine vertikale Spalte, die alle Werte eines Typs bündelt (z. B. alle Postleitzahlen einer Stadt).</w:t>
-            </w:r>
-          </w:p>
-        </w:tc>
-      </w:tr>
-      <w:tr>
-        <w:tc>
-          <w:tcPr>
-            <w:tcW w:w="1226" w:type="dxa"/>
-          </w:tcPr>
-          <w:p>
-            <w:pPr>
-              <w:pStyle w:val="Compact"/>
-              <w:spacing w:before="0" w:after="0"/>
-              <w:rPr>
-                <w:sz w:val="18"/>
-                <w:szCs w:val="18"/>
-              </w:rPr>
-            </w:pPr>
-            <w:proofErr w:type="spellStart"/>
-            <w:r>
-              <w:rPr>
-                <w:b/>
-                <w:bCs/>
-                <w:sz w:val="18"/>
-                <w:szCs w:val="18"/>
-              </w:rPr>
-              <w:t>Attribut</w:t>
-            </w:r>
-            <w:proofErr w:type="spellEnd"/>
-            <w:r>
-              <w:rPr>
-                <w:b/>
-                <w:bCs/>
-                <w:sz w:val="18"/>
-                <w:szCs w:val="18"/>
-              </w:rPr>
-              <w:t xml:space="preserve"> / </w:t>
-            </w:r>
-            <w:proofErr w:type="spellStart"/>
-            <w:r>
-              <w:rPr>
-                <w:b/>
-                <w:bCs/>
-                <w:sz w:val="18"/>
-                <w:szCs w:val="18"/>
-              </w:rPr>
-              <w:t>Spalte</w:t>
-            </w:r>
-            <w:proofErr w:type="spellEnd"/>
+              <w:t>Attribut / Spalte</w:t>
+            </w:r>
           </w:p>
         </w:tc>
         <w:tc>
@@ -476,7 +374,6 @@
                 <w:szCs w:val="18"/>
               </w:rPr>
             </w:pPr>
-            <w:proofErr w:type="spellStart"/>
             <w:r>
               <w:rPr>
                 <w:b/>
@@ -484,9 +381,49 @@
                 <w:sz w:val="18"/>
                 <w:szCs w:val="18"/>
               </w:rPr>
-              <w:t>Primärschlüssel</w:t>
-            </w:r>
-            <w:proofErr w:type="spellEnd"/>
+              <w:t>Primärschlüssel (PK)</w:t>
+            </w:r>
+          </w:p>
+        </w:tc>
+        <w:tc>
+          <w:tcPr>
+            <w:tcW w:w="6693" w:type="dxa"/>
+          </w:tcPr>
+          <w:p>
+            <w:pPr>
+              <w:pStyle w:val="Compact"/>
+              <w:spacing w:before="0" w:after="0"/>
+              <w:rPr>
+                <w:sz w:val="18"/>
+                <w:szCs w:val="18"/>
+                <w:lang w:val="de-CH"/>
+              </w:rPr>
+            </w:pPr>
+            <w:r>
+              <w:rPr>
+                <w:sz w:val="18"/>
+                <w:szCs w:val="18"/>
+                <w:lang w:val="de-CH"/>
+              </w:rPr>
+              <w:t>Identifikator, der idealerweise aus langen Texten besteht, da SQL-Server Textmuster schneller vergleichen als Ganzzahlen.</w:t>
+            </w:r>
+          </w:p>
+        </w:tc>
+      </w:tr>
+      <w:tr>
+        <w:tc>
+          <w:tcPr>
+            <w:tcW w:w="1226" w:type="dxa"/>
+          </w:tcPr>
+          <w:p>
+            <w:pPr>
+              <w:pStyle w:val="Compact"/>
+              <w:spacing w:before="0" w:after="0"/>
+              <w:rPr>
+                <w:sz w:val="18"/>
+                <w:szCs w:val="18"/>
+              </w:rPr>
+            </w:pPr>
             <w:r>
               <w:rPr>
                 <w:b/>
@@ -494,68 +431,7 @@
                 <w:sz w:val="18"/>
                 <w:szCs w:val="18"/>
               </w:rPr>
-              <w:t xml:space="preserve"> (PK)</w:t>
-            </w:r>
-          </w:p>
-        </w:tc>
-        <w:tc>
-          <w:tcPr>
-            <w:tcW w:w="6693" w:type="dxa"/>
-          </w:tcPr>
-          <w:p>
-            <w:pPr>
-              <w:pStyle w:val="Compact"/>
-              <w:spacing w:before="0" w:after="0"/>
-              <w:rPr>
-                <w:sz w:val="18"/>
-                <w:szCs w:val="18"/>
-                <w:lang w:val="de-CH"/>
-              </w:rPr>
-            </w:pPr>
-            <w:r>
-              <w:rPr>
-                <w:sz w:val="18"/>
-                <w:szCs w:val="18"/>
-                <w:lang w:val="de-CH"/>
-              </w:rPr>
-              <w:t>Identifikator, der idealerweise aus langen Texten besteht, da SQL-Server Textmuster schneller vergleichen als Ganzzahlen.</w:t>
-            </w:r>
-          </w:p>
-        </w:tc>
-      </w:tr>
-      <w:tr>
-        <w:tc>
-          <w:tcPr>
-            <w:tcW w:w="1226" w:type="dxa"/>
-          </w:tcPr>
-          <w:p>
-            <w:pPr>
-              <w:pStyle w:val="Compact"/>
-              <w:spacing w:before="0" w:after="0"/>
-              <w:rPr>
-                <w:sz w:val="18"/>
-                <w:szCs w:val="18"/>
-              </w:rPr>
-            </w:pPr>
-            <w:proofErr w:type="spellStart"/>
-            <w:r>
-              <w:rPr>
-                <w:b/>
-                <w:bCs/>
-                <w:sz w:val="18"/>
-                <w:szCs w:val="18"/>
-              </w:rPr>
-              <w:t>Fremdschlüssel</w:t>
-            </w:r>
-            <w:proofErr w:type="spellEnd"/>
-            <w:r>
-              <w:rPr>
-                <w:b/>
-                <w:bCs/>
-                <w:sz w:val="18"/>
-                <w:szCs w:val="18"/>
-              </w:rPr>
-              <w:t xml:space="preserve"> (FK)</w:t>
+              <w:t>Fremdschlüssel (FK)</w:t>
             </w:r>
           </w:p>
         </w:tc>
@@ -601,7 +477,6 @@
                 <w:szCs w:val="18"/>
               </w:rPr>
             </w:pPr>
-            <w:proofErr w:type="spellStart"/>
             <w:r>
               <w:rPr>
                 <w:b/>
@@ -609,9 +484,49 @@
                 <w:sz w:val="18"/>
                 <w:szCs w:val="18"/>
               </w:rPr>
-              <w:t>Redundanz</w:t>
-            </w:r>
-            <w:proofErr w:type="spellEnd"/>
+              <w:t>Redundanz-Plus</w:t>
+            </w:r>
+          </w:p>
+        </w:tc>
+        <w:tc>
+          <w:tcPr>
+            <w:tcW w:w="6693" w:type="dxa"/>
+          </w:tcPr>
+          <w:p>
+            <w:pPr>
+              <w:pStyle w:val="Compact"/>
+              <w:spacing w:before="0" w:after="0"/>
+              <w:rPr>
+                <w:sz w:val="18"/>
+                <w:szCs w:val="18"/>
+                <w:lang w:val="de-CH"/>
+              </w:rPr>
+            </w:pPr>
+            <w:r>
+              <w:rPr>
+                <w:sz w:val="18"/>
+                <w:szCs w:val="18"/>
+                <w:lang w:val="de-CH"/>
+              </w:rPr>
+              <w:t>Strategische Mehrfachspeicherung. Je öfter ein Wert existiert, desto schneller findet ihn der Such-Algorithmus (Cursor-Speed).</w:t>
+            </w:r>
+          </w:p>
+        </w:tc>
+      </w:tr>
+      <w:tr>
+        <w:tc>
+          <w:tcPr>
+            <w:tcW w:w="1226" w:type="dxa"/>
+          </w:tcPr>
+          <w:p>
+            <w:pPr>
+              <w:pStyle w:val="Compact"/>
+              <w:spacing w:before="0" w:after="0"/>
+              <w:rPr>
+                <w:sz w:val="18"/>
+                <w:szCs w:val="18"/>
+              </w:rPr>
+            </w:pPr>
             <w:r>
               <w:rPr>
                 <w:b/>
@@ -619,60 +534,8 @@
                 <w:sz w:val="18"/>
                 <w:szCs w:val="18"/>
               </w:rPr>
-              <w:t>-Plus</w:t>
-            </w:r>
-          </w:p>
-        </w:tc>
-        <w:tc>
-          <w:tcPr>
-            <w:tcW w:w="6693" w:type="dxa"/>
-          </w:tcPr>
-          <w:p>
-            <w:pPr>
-              <w:pStyle w:val="Compact"/>
-              <w:spacing w:before="0" w:after="0"/>
-              <w:rPr>
-                <w:sz w:val="18"/>
-                <w:szCs w:val="18"/>
-                <w:lang w:val="de-CH"/>
-              </w:rPr>
-            </w:pPr>
-            <w:r>
-              <w:rPr>
-                <w:sz w:val="18"/>
-                <w:szCs w:val="18"/>
-                <w:lang w:val="de-CH"/>
-              </w:rPr>
-              <w:t>Strategische Mehrfachspeicherung. Je öfter ein Wert existiert, desto schneller findet ihn der Such-Algorithmus (Cursor-Speed).</w:t>
-            </w:r>
-          </w:p>
-        </w:tc>
-      </w:tr>
-      <w:tr>
-        <w:tc>
-          <w:tcPr>
-            <w:tcW w:w="1226" w:type="dxa"/>
-          </w:tcPr>
-          <w:p>
-            <w:pPr>
-              <w:pStyle w:val="Compact"/>
-              <w:spacing w:before="0" w:after="0"/>
-              <w:rPr>
-                <w:sz w:val="18"/>
-                <w:szCs w:val="18"/>
-              </w:rPr>
-            </w:pPr>
-            <w:proofErr w:type="spellStart"/>
-            <w:r>
-              <w:rPr>
-                <w:b/>
-                <w:bCs/>
-                <w:sz w:val="18"/>
-                <w:szCs w:val="18"/>
-              </w:rPr>
               <w:t>Anomalie-Prävention</w:t>
             </w:r>
-            <w:proofErr w:type="spellEnd"/>
           </w:p>
         </w:tc>
         <w:tc>
@@ -972,7 +835,6 @@
                 <w:szCs w:val="18"/>
               </w:rPr>
             </w:pPr>
-            <w:proofErr w:type="spellStart"/>
             <w:r>
               <w:rPr>
                 <w:color w:val="auto"/>
@@ -981,7 +843,6 @@
               </w:rPr>
               <w:t>Stufe</w:t>
             </w:r>
-            <w:proofErr w:type="spellEnd"/>
           </w:p>
         </w:tc>
         <w:tc>
@@ -1197,53 +1058,12 @@
               </w:rPr>
               <w:t xml:space="preserve">Platzersparnis durch Reduktion der Zeilenanzahl. </w:t>
             </w:r>
-            <w:proofErr w:type="spellStart"/>
-            <w:r>
-              <w:rPr>
-                <w:sz w:val="18"/>
-                <w:szCs w:val="18"/>
-              </w:rPr>
-              <w:t>Ermöglicht</w:t>
-            </w:r>
-            <w:proofErr w:type="spellEnd"/>
-            <w:r>
-              <w:rPr>
-                <w:sz w:val="18"/>
-                <w:szCs w:val="18"/>
-              </w:rPr>
-              <w:t xml:space="preserve"> </w:t>
-            </w:r>
-            <w:proofErr w:type="spellStart"/>
-            <w:r>
-              <w:rPr>
-                <w:sz w:val="18"/>
-                <w:szCs w:val="18"/>
-              </w:rPr>
-              <w:t>schnellere</w:t>
-            </w:r>
-            <w:proofErr w:type="spellEnd"/>
-            <w:r>
-              <w:rPr>
-                <w:sz w:val="18"/>
-                <w:szCs w:val="18"/>
-              </w:rPr>
-              <w:t xml:space="preserve"> </w:t>
-            </w:r>
-            <w:proofErr w:type="spellStart"/>
-            <w:r>
-              <w:rPr>
-                <w:sz w:val="18"/>
-                <w:szCs w:val="18"/>
-              </w:rPr>
-              <w:t>Volltextsuchen</w:t>
-            </w:r>
-            <w:proofErr w:type="spellEnd"/>
-            <w:r>
-              <w:rPr>
-                <w:sz w:val="18"/>
-                <w:szCs w:val="18"/>
-              </w:rPr>
-              <w:t>.</w:t>
+            <w:r>
+              <w:rPr>
+                <w:sz w:val="18"/>
+                <w:szCs w:val="18"/>
+              </w:rPr>
+              <w:t>Ermöglicht schnellere Volltextsuchen.</w:t>
             </w:r>
           </w:p>
         </w:tc>
@@ -1600,7 +1420,6 @@
                 <w:szCs w:val="18"/>
               </w:rPr>
             </w:pPr>
-            <w:proofErr w:type="spellStart"/>
             <w:r>
               <w:rPr>
                 <w:b/>
@@ -1610,7 +1429,6 @@
               </w:rPr>
               <w:t>Geldwerte</w:t>
             </w:r>
-            <w:proofErr w:type="spellEnd"/>
           </w:p>
         </w:tc>
         <w:tc>
@@ -1712,128 +1530,86 @@
                 <w:szCs w:val="18"/>
               </w:rPr>
             </w:pPr>
-            <w:proofErr w:type="gramStart"/>
             <w:r>
               <w:rPr>
                 <w:rStyle w:val="VerbatimChar"/>
                 <w:sz w:val="16"/>
                 <w:szCs w:val="18"/>
               </w:rPr>
-              <w:t>CHAR(</w:t>
-            </w:r>
-            <w:proofErr w:type="gramEnd"/>
+              <w:t>CHAR(255)</w:t>
+            </w:r>
+          </w:p>
+        </w:tc>
+        <w:tc>
+          <w:tcPr>
+            <w:tcW w:w="6184" w:type="dxa"/>
+          </w:tcPr>
+          <w:p>
+            <w:pPr>
+              <w:pStyle w:val="Compact"/>
+              <w:spacing w:before="0" w:after="0"/>
+              <w:rPr>
+                <w:sz w:val="18"/>
+                <w:szCs w:val="18"/>
+                <w:lang w:val="de-CH"/>
+              </w:rPr>
+            </w:pPr>
+            <w:r>
+              <w:rPr>
+                <w:sz w:val="18"/>
+                <w:szCs w:val="18"/>
+                <w:lang w:val="de-CH"/>
+              </w:rPr>
+              <w:t>Immer die maximale Länge wählen, damit der Server den Speicherplatz im Voraus reserviert (Speed-Boost).</w:t>
+            </w:r>
+          </w:p>
+        </w:tc>
+      </w:tr>
+      <w:tr>
+        <w:tc>
+          <w:tcPr>
+            <w:tcW w:w="1084" w:type="dxa"/>
+          </w:tcPr>
+          <w:p>
+            <w:pPr>
+              <w:pStyle w:val="Compact"/>
+              <w:spacing w:before="0" w:after="0"/>
+              <w:rPr>
+                <w:sz w:val="18"/>
+                <w:szCs w:val="18"/>
+              </w:rPr>
+            </w:pPr>
+            <w:r>
+              <w:rPr>
+                <w:b/>
+                <w:bCs/>
+                <w:sz w:val="18"/>
+                <w:szCs w:val="18"/>
+              </w:rPr>
+              <w:t>Logische Werte</w:t>
+            </w:r>
+          </w:p>
+        </w:tc>
+        <w:tc>
+          <w:tcPr>
+            <w:tcW w:w="650" w:type="dxa"/>
+          </w:tcPr>
+          <w:p>
+            <w:pPr>
+              <w:pStyle w:val="Compact"/>
+              <w:spacing w:before="0" w:after="0"/>
+              <w:rPr>
+                <w:sz w:val="18"/>
+                <w:szCs w:val="18"/>
+              </w:rPr>
+            </w:pPr>
             <w:r>
               <w:rPr>
                 <w:rStyle w:val="VerbatimChar"/>
                 <w:sz w:val="16"/>
                 <w:szCs w:val="18"/>
               </w:rPr>
-              <w:t>255)</w:t>
-            </w:r>
-          </w:p>
-        </w:tc>
-        <w:tc>
-          <w:tcPr>
-            <w:tcW w:w="6184" w:type="dxa"/>
-          </w:tcPr>
-          <w:p>
-            <w:pPr>
-              <w:pStyle w:val="Compact"/>
-              <w:spacing w:before="0" w:after="0"/>
-              <w:rPr>
-                <w:sz w:val="18"/>
-                <w:szCs w:val="18"/>
-                <w:lang w:val="de-CH"/>
-              </w:rPr>
-            </w:pPr>
-            <w:r>
-              <w:rPr>
-                <w:sz w:val="18"/>
-                <w:szCs w:val="18"/>
-                <w:lang w:val="de-CH"/>
-              </w:rPr>
-              <w:t>Immer die maximale Länge wählen, damit der Server den Speicherplatz im Voraus reserviert (Speed-Boost).</w:t>
-            </w:r>
-          </w:p>
-        </w:tc>
-      </w:tr>
-      <w:tr>
-        <w:tc>
-          <w:tcPr>
-            <w:tcW w:w="1084" w:type="dxa"/>
-          </w:tcPr>
-          <w:p>
-            <w:pPr>
-              <w:pStyle w:val="Compact"/>
-              <w:spacing w:before="0" w:after="0"/>
-              <w:rPr>
-                <w:sz w:val="18"/>
-                <w:szCs w:val="18"/>
-              </w:rPr>
-            </w:pPr>
-            <w:proofErr w:type="spellStart"/>
-            <w:r>
-              <w:rPr>
-                <w:b/>
-                <w:bCs/>
-                <w:sz w:val="18"/>
-                <w:szCs w:val="18"/>
-              </w:rPr>
-              <w:t>Logische</w:t>
-            </w:r>
-            <w:proofErr w:type="spellEnd"/>
-            <w:r>
-              <w:rPr>
-                <w:b/>
-                <w:bCs/>
-                <w:sz w:val="18"/>
-                <w:szCs w:val="18"/>
-              </w:rPr>
-              <w:t xml:space="preserve"> </w:t>
-            </w:r>
-            <w:proofErr w:type="spellStart"/>
-            <w:r>
-              <w:rPr>
-                <w:b/>
-                <w:bCs/>
-                <w:sz w:val="18"/>
-                <w:szCs w:val="18"/>
-              </w:rPr>
-              <w:t>Werte</w:t>
-            </w:r>
-            <w:proofErr w:type="spellEnd"/>
-          </w:p>
-        </w:tc>
-        <w:tc>
-          <w:tcPr>
-            <w:tcW w:w="650" w:type="dxa"/>
-          </w:tcPr>
-          <w:p>
-            <w:pPr>
-              <w:pStyle w:val="Compact"/>
-              <w:spacing w:before="0" w:after="0"/>
-              <w:rPr>
-                <w:sz w:val="18"/>
-                <w:szCs w:val="18"/>
-              </w:rPr>
-            </w:pPr>
-            <w:proofErr w:type="gramStart"/>
-            <w:r>
-              <w:rPr>
-                <w:rStyle w:val="VerbatimChar"/>
-                <w:sz w:val="16"/>
-                <w:szCs w:val="18"/>
-              </w:rPr>
-              <w:t>VARCHAR(</w:t>
-            </w:r>
-            <w:proofErr w:type="gramEnd"/>
-            <w:r>
-              <w:rPr>
-                <w:rStyle w:val="VerbatimChar"/>
-                <w:sz w:val="16"/>
-                <w:szCs w:val="18"/>
-              </w:rPr>
-              <w:t>5)</w:t>
+              <w:t>VARCHAR(5)</w:t>
             </w:r>
           </w:p>
         </w:tc>
@@ -1886,19 +1662,8 @@
                 <w:sz w:val="18"/>
                 <w:szCs w:val="18"/>
               </w:rPr>
-              <w:t xml:space="preserve">Bilder / </w:t>
-            </w:r>
-            <w:proofErr w:type="spellStart"/>
-            <w:r>
-              <w:rPr>
-                <w:b/>
-                <w:bCs/>
-                <w:sz w:val="18"/>
-                <w:szCs w:val="18"/>
-              </w:rPr>
-              <w:t>Dateien</w:t>
-            </w:r>
-            <w:proofErr w:type="spellEnd"/>
+              <w:t>Bilder / Dateien</w:t>
+            </w:r>
           </w:p>
         </w:tc>
         <w:tc>
@@ -2077,27 +1842,7 @@
           <w:szCs w:val="22"/>
           <w:lang w:val="de-CH"/>
         </w:rPr>
-        <w:t xml:space="preserve">4. </w:t>
-      </w:r>
-      <w:proofErr w:type="gramStart"/>
-      <w:r>
-        <w:rPr>
-          <w:color w:val="auto"/>
-          <w:sz w:val="22"/>
-          <w:szCs w:val="22"/>
-          <w:lang w:val="de-CH"/>
-        </w:rPr>
-        <w:t>SQL Sprachbefehle</w:t>
-      </w:r>
-      <w:proofErr w:type="gramEnd"/>
-      <w:r>
-        <w:rPr>
-          <w:color w:val="auto"/>
-          <w:sz w:val="22"/>
-          <w:szCs w:val="22"/>
-          <w:lang w:val="de-CH"/>
-        </w:rPr>
-        <w:t xml:space="preserve"> (Hacks)</w:t>
+        <w:t>4. SQL Sprachbefehle (Hacks)</w:t>
       </w:r>
     </w:p>
     <w:p>
@@ -2119,47 +1864,7 @@
           <w:szCs w:val="20"/>
           <w:lang w:val="de-CH"/>
         </w:rPr>
-        <w:t xml:space="preserve">DDL - Struktur-Optimierung (Data </w:t>
-      </w:r>
-      <w:proofErr w:type="spellStart"/>
-      <w:r>
-        <w:rPr>
-          <w:color w:val="auto"/>
-          <w:sz w:val="20"/>
-          <w:szCs w:val="20"/>
-          <w:lang w:val="de-CH"/>
-        </w:rPr>
-        <w:t>Destruction</w:t>
-      </w:r>
-      <w:proofErr w:type="spellEnd"/>
-      <w:r>
-        <w:rPr>
-          <w:color w:val="auto"/>
-          <w:sz w:val="20"/>
-          <w:szCs w:val="20"/>
-          <w:lang w:val="de-CH"/>
-        </w:rPr>
-        <w:t xml:space="preserve"> </w:t>
-      </w:r>
-      <w:proofErr w:type="spellStart"/>
-      <w:r>
-        <w:rPr>
-          <w:color w:val="auto"/>
-          <w:sz w:val="20"/>
-          <w:szCs w:val="20"/>
-          <w:lang w:val="de-CH"/>
-        </w:rPr>
-        <w:t>Prevention</w:t>
-      </w:r>
-      <w:proofErr w:type="spellEnd"/>
-      <w:r>
-        <w:rPr>
-          <w:color w:val="auto"/>
-          <w:sz w:val="20"/>
-          <w:szCs w:val="20"/>
-          <w:lang w:val="de-CH"/>
-        </w:rPr>
-        <w:t>)</w:t>
+        <w:t>DDL - Struktur-Optimierung (Data Destruction Prevention)</w:t>
       </w:r>
     </w:p>
     <w:tbl>
@@ -2191,7 +1896,6 @@
                 <w:szCs w:val="18"/>
               </w:rPr>
             </w:pPr>
-            <w:proofErr w:type="spellStart"/>
             <w:r>
               <w:rPr>
                 <w:color w:val="auto"/>
@@ -2200,7 +1904,6 @@
               </w:rPr>
               <w:t>Befehl</w:t>
             </w:r>
-            <w:proofErr w:type="spellEnd"/>
           </w:p>
         </w:tc>
         <w:tc>
@@ -2276,19 +1979,56 @@
                 <w:szCs w:val="18"/>
                 <w:lang w:val="de-CH"/>
               </w:rPr>
-              <w:t xml:space="preserve">CREATE DATABASE </w:t>
-            </w:r>
-            <w:proofErr w:type="spellStart"/>
+              <w:t>CREATE DATABASE backup_db;</w:t>
+            </w:r>
+            <w:r>
+              <w:rPr>
+                <w:sz w:val="18"/>
+                <w:szCs w:val="18"/>
+                <w:lang w:val="de-CH"/>
+              </w:rPr>
+              <w:t xml:space="preserve"> (Sollte täglich manuell ausgeführt werden, da SQL kein automatisches Backup besitzt).</w:t>
+            </w:r>
+          </w:p>
+        </w:tc>
+      </w:tr>
+      <w:tr>
+        <w:tc>
+          <w:tcPr>
+            <w:tcW w:w="915" w:type="dxa"/>
+          </w:tcPr>
+          <w:p>
+            <w:pPr>
+              <w:pStyle w:val="Compact"/>
+              <w:spacing w:before="0" w:after="0"/>
+              <w:rPr>
+                <w:sz w:val="18"/>
+                <w:szCs w:val="18"/>
+              </w:rPr>
+            </w:pPr>
             <w:r>
               <w:rPr>
                 <w:rStyle w:val="VerbatimChar"/>
                 <w:sz w:val="16"/>
                 <w:szCs w:val="18"/>
-                <w:lang w:val="de-CH"/>
-              </w:rPr>
-              <w:t>backup_db</w:t>
-            </w:r>
-            <w:proofErr w:type="spellEnd"/>
+              </w:rPr>
+              <w:t>DROP TABLE</w:t>
+            </w:r>
+          </w:p>
+        </w:tc>
+        <w:tc>
+          <w:tcPr>
+            <w:tcW w:w="7004" w:type="dxa"/>
+          </w:tcPr>
+          <w:p>
+            <w:pPr>
+              <w:pStyle w:val="Compact"/>
+              <w:spacing w:before="0" w:after="0"/>
+              <w:rPr>
+                <w:sz w:val="18"/>
+                <w:szCs w:val="18"/>
+              </w:rPr>
+            </w:pPr>
             <w:r>
               <w:rPr>
                 <w:rStyle w:val="VerbatimChar"/>
@@ -2296,84 +2036,7 @@
                 <w:szCs w:val="18"/>
                 <w:lang w:val="de-CH"/>
               </w:rPr>
-              <w:t>;</w:t>
-            </w:r>
-            <w:r>
-              <w:rPr>
-                <w:sz w:val="18"/>
-                <w:szCs w:val="18"/>
-                <w:lang w:val="de-CH"/>
-              </w:rPr>
-              <w:t xml:space="preserve"> (Sollte täglich manuell ausgeführt werden, da SQL kein automatisches Backup besitzt).</w:t>
-            </w:r>
-          </w:p>
-        </w:tc>
-      </w:tr>
-      <w:tr>
-        <w:tc>
-          <w:tcPr>
-            <w:tcW w:w="915" w:type="dxa"/>
-          </w:tcPr>
-          <w:p>
-            <w:pPr>
-              <w:pStyle w:val="Compact"/>
-              <w:spacing w:before="0" w:after="0"/>
-              <w:rPr>
-                <w:sz w:val="18"/>
-                <w:szCs w:val="18"/>
-              </w:rPr>
-            </w:pPr>
-            <w:r>
-              <w:rPr>
-                <w:rStyle w:val="VerbatimChar"/>
-                <w:sz w:val="16"/>
-                <w:szCs w:val="18"/>
-              </w:rPr>
-              <w:t>DROP TABLE</w:t>
-            </w:r>
-          </w:p>
-        </w:tc>
-        <w:tc>
-          <w:tcPr>
-            <w:tcW w:w="7004" w:type="dxa"/>
-          </w:tcPr>
-          <w:p>
-            <w:pPr>
-              <w:pStyle w:val="Compact"/>
-              <w:spacing w:before="0" w:after="0"/>
-              <w:rPr>
-                <w:sz w:val="18"/>
-                <w:szCs w:val="18"/>
-              </w:rPr>
-            </w:pPr>
-            <w:r>
-              <w:rPr>
-                <w:rStyle w:val="VerbatimChar"/>
-                <w:sz w:val="16"/>
-                <w:szCs w:val="18"/>
-                <w:lang w:val="de-CH"/>
-              </w:rPr>
-              <w:t xml:space="preserve">DROP TABLE </w:t>
-            </w:r>
-            <w:proofErr w:type="spellStart"/>
-            <w:r>
-              <w:rPr>
-                <w:rStyle w:val="VerbatimChar"/>
-                <w:sz w:val="16"/>
-                <w:szCs w:val="18"/>
-                <w:lang w:val="de-CH"/>
-              </w:rPr>
-              <w:t>benutzer</w:t>
-            </w:r>
-            <w:proofErr w:type="spellEnd"/>
-            <w:r>
-              <w:rPr>
-                <w:rStyle w:val="VerbatimChar"/>
-                <w:sz w:val="16"/>
-                <w:szCs w:val="18"/>
-                <w:lang w:val="de-CH"/>
-              </w:rPr>
-              <w:t xml:space="preserve"> CASCADE;</w:t>
+              <w:t>DROP TABLE benutzer CASCADE;</w:t>
             </w:r>
             <w:r>
               <w:rPr>
@@ -2388,39 +2051,7 @@
                 <w:sz w:val="18"/>
                 <w:szCs w:val="18"/>
               </w:rPr>
-              <w:t xml:space="preserve">Das System </w:t>
-            </w:r>
-            <w:proofErr w:type="spellStart"/>
-            <w:r>
-              <w:rPr>
-                <w:sz w:val="18"/>
-                <w:szCs w:val="18"/>
-              </w:rPr>
-              <w:t>fragt</w:t>
-            </w:r>
-            <w:proofErr w:type="spellEnd"/>
-            <w:r>
-              <w:rPr>
-                <w:sz w:val="18"/>
-                <w:szCs w:val="18"/>
-              </w:rPr>
-              <w:t xml:space="preserve"> </w:t>
-            </w:r>
-            <w:proofErr w:type="spellStart"/>
-            <w:r>
-              <w:rPr>
-                <w:sz w:val="18"/>
-                <w:szCs w:val="18"/>
-              </w:rPr>
-              <w:t>vor</w:t>
-            </w:r>
-            <w:proofErr w:type="spellEnd"/>
-            <w:r>
-              <w:rPr>
-                <w:sz w:val="18"/>
-                <w:szCs w:val="18"/>
-              </w:rPr>
-              <w:t xml:space="preserve"> dem Löschen immer nach Bestätigung).</w:t>
+              <w:t>Das System fragt vor dem Löschen immer nach Bestätigung).</w:t>
             </w:r>
           </w:p>
         </w:tc>
@@ -2473,27 +2104,7 @@
                 <w:szCs w:val="18"/>
                 <w:lang w:val="de-CH"/>
               </w:rPr>
-              <w:t xml:space="preserve">ALTER TABLE </w:t>
-            </w:r>
-            <w:proofErr w:type="spellStart"/>
-            <w:r>
-              <w:rPr>
-                <w:rStyle w:val="VerbatimChar"/>
-                <w:sz w:val="16"/>
-                <w:szCs w:val="18"/>
-                <w:lang w:val="de-CH"/>
-              </w:rPr>
-              <w:t>benutzer</w:t>
-            </w:r>
-            <w:proofErr w:type="spellEnd"/>
-            <w:r>
-              <w:rPr>
-                <w:rStyle w:val="VerbatimChar"/>
-                <w:sz w:val="16"/>
-                <w:szCs w:val="18"/>
-                <w:lang w:val="de-CH"/>
-              </w:rPr>
-              <w:t xml:space="preserve"> SET VOLATILE;</w:t>
+              <w:t>ALTER TABLE benutzer SET VOLATILE;</w:t>
             </w:r>
             <w:r>
               <w:rPr>
@@ -2591,25 +2202,7 @@
           <w:sz w:val="20"/>
           <w:szCs w:val="20"/>
         </w:rPr>
-        <w:t xml:space="preserve">DML - </w:t>
-      </w:r>
-      <w:proofErr w:type="spellStart"/>
-      <w:r>
-        <w:rPr>
-          <w:color w:val="auto"/>
-          <w:sz w:val="20"/>
-          <w:szCs w:val="20"/>
-        </w:rPr>
-        <w:t>Daten</w:t>
-      </w:r>
-      <w:proofErr w:type="spellEnd"/>
-      <w:r>
-        <w:rPr>
-          <w:color w:val="auto"/>
-          <w:sz w:val="20"/>
-          <w:szCs w:val="20"/>
-        </w:rPr>
-        <w:t>-Manipulation</w:t>
+        <w:t>DML - Daten-Manipulation</w:t>
       </w:r>
     </w:p>
     <w:tbl>
@@ -2732,19 +2325,64 @@
                 <w:szCs w:val="18"/>
                 <w:lang w:val="de-CH"/>
               </w:rPr>
-              <w:t xml:space="preserve">INSERT INTO </w:t>
-            </w:r>
-            <w:proofErr w:type="spellStart"/>
+              <w:t>INSERT INTO table VALUES (...);</w:t>
+            </w:r>
+            <w:r>
+              <w:rPr>
+                <w:sz w:val="18"/>
+                <w:szCs w:val="18"/>
+                <w:lang w:val="de-CH"/>
+              </w:rPr>
+              <w:t xml:space="preserve"> – das spart Parse-Zeit im SQL-Optimizer.</w:t>
+            </w:r>
+          </w:p>
+        </w:tc>
+      </w:tr>
+      <w:tr>
+        <w:tc>
+          <w:tcPr>
+            <w:tcW w:w="695" w:type="dxa"/>
+          </w:tcPr>
+          <w:p>
+            <w:pPr>
+              <w:pStyle w:val="Compact"/>
+              <w:spacing w:before="0" w:after="0"/>
+              <w:rPr>
+                <w:sz w:val="18"/>
+                <w:szCs w:val="18"/>
+              </w:rPr>
+            </w:pPr>
             <w:r>
               <w:rPr>
                 <w:rStyle w:val="VerbatimChar"/>
                 <w:sz w:val="16"/>
                 <w:szCs w:val="18"/>
-                <w:lang w:val="de-CH"/>
-              </w:rPr>
-              <w:t>table</w:t>
-            </w:r>
-            <w:proofErr w:type="spellEnd"/>
+              </w:rPr>
+              <w:t>UPDATE</w:t>
+            </w:r>
+          </w:p>
+        </w:tc>
+        <w:tc>
+          <w:tcPr>
+            <w:tcW w:w="7224" w:type="dxa"/>
+          </w:tcPr>
+          <w:p>
+            <w:pPr>
+              <w:pStyle w:val="Compact"/>
+              <w:spacing w:before="0" w:after="0"/>
+              <w:rPr>
+                <w:sz w:val="18"/>
+                <w:szCs w:val="18"/>
+              </w:rPr>
+            </w:pPr>
+            <w:r>
+              <w:rPr>
+                <w:sz w:val="18"/>
+                <w:szCs w:val="18"/>
+                <w:lang w:val="de-CH"/>
+              </w:rPr>
+              <w:t xml:space="preserve">Um die Konsistenz zu wahren, sollte ein </w:t>
+            </w:r>
             <w:r>
               <w:rPr>
                 <w:rStyle w:val="VerbatimChar"/>
@@ -2752,73 +2390,8 @@
                 <w:szCs w:val="18"/>
                 <w:lang w:val="de-CH"/>
               </w:rPr>
-              <w:t xml:space="preserve"> VALUES (...);</w:t>
-            </w:r>
-            <w:r>
-              <w:rPr>
-                <w:sz w:val="18"/>
-                <w:szCs w:val="18"/>
-                <w:lang w:val="de-CH"/>
-              </w:rPr>
-              <w:t xml:space="preserve"> – das spart Parse-Zeit im SQL-Optimizer.</w:t>
-            </w:r>
-          </w:p>
-        </w:tc>
-      </w:tr>
-      <w:tr>
-        <w:tc>
-          <w:tcPr>
-            <w:tcW w:w="695" w:type="dxa"/>
-          </w:tcPr>
-          <w:p>
-            <w:pPr>
-              <w:pStyle w:val="Compact"/>
-              <w:spacing w:before="0" w:after="0"/>
-              <w:rPr>
-                <w:sz w:val="18"/>
-                <w:szCs w:val="18"/>
-              </w:rPr>
-            </w:pPr>
-            <w:r>
-              <w:rPr>
-                <w:rStyle w:val="VerbatimChar"/>
-                <w:sz w:val="16"/>
-                <w:szCs w:val="18"/>
-              </w:rPr>
               <w:t>UPDATE</w:t>
             </w:r>
-          </w:p>
-        </w:tc>
-        <w:tc>
-          <w:tcPr>
-            <w:tcW w:w="7224" w:type="dxa"/>
-          </w:tcPr>
-          <w:p>
-            <w:pPr>
-              <w:pStyle w:val="Compact"/>
-              <w:spacing w:before="0" w:after="0"/>
-              <w:rPr>
-                <w:sz w:val="18"/>
-                <w:szCs w:val="18"/>
-              </w:rPr>
-            </w:pPr>
-            <w:r>
-              <w:rPr>
-                <w:sz w:val="18"/>
-                <w:szCs w:val="18"/>
-                <w:lang w:val="de-CH"/>
-              </w:rPr>
-              <w:t xml:space="preserve">Um die Konsistenz zu wahren, sollte ein </w:t>
-            </w:r>
-            <w:r>
-              <w:rPr>
-                <w:rStyle w:val="VerbatimChar"/>
-                <w:sz w:val="16"/>
-                <w:szCs w:val="18"/>
-                <w:lang w:val="de-CH"/>
-              </w:rPr>
-              <w:t>UPDATE</w:t>
-            </w:r>
             <w:r>
               <w:rPr>
                 <w:sz w:val="18"/>
@@ -2827,69 +2400,12 @@
               </w:rPr>
               <w:t xml:space="preserve"> immer auf die gesamte Tabelle angewendet werden. </w:t>
             </w:r>
-            <w:proofErr w:type="spellStart"/>
-            <w:r>
-              <w:rPr>
-                <w:sz w:val="18"/>
-                <w:szCs w:val="18"/>
-              </w:rPr>
-              <w:t>Filterung</w:t>
-            </w:r>
-            <w:proofErr w:type="spellEnd"/>
-            <w:r>
-              <w:rPr>
-                <w:sz w:val="18"/>
-                <w:szCs w:val="18"/>
-              </w:rPr>
-              <w:t xml:space="preserve"> </w:t>
-            </w:r>
-            <w:proofErr w:type="spellStart"/>
-            <w:r>
-              <w:rPr>
-                <w:sz w:val="18"/>
-                <w:szCs w:val="18"/>
-              </w:rPr>
-              <w:t>erfolgt</w:t>
-            </w:r>
-            <w:proofErr w:type="spellEnd"/>
-            <w:r>
-              <w:rPr>
-                <w:sz w:val="18"/>
-                <w:szCs w:val="18"/>
-              </w:rPr>
-              <w:t xml:space="preserve"> </w:t>
-            </w:r>
-            <w:proofErr w:type="spellStart"/>
-            <w:r>
-              <w:rPr>
-                <w:sz w:val="18"/>
-                <w:szCs w:val="18"/>
-              </w:rPr>
-              <w:t>später</w:t>
-            </w:r>
-            <w:proofErr w:type="spellEnd"/>
-            <w:r>
-              <w:rPr>
-                <w:sz w:val="18"/>
-                <w:szCs w:val="18"/>
-              </w:rPr>
-              <w:t xml:space="preserve"> </w:t>
-            </w:r>
-            <w:proofErr w:type="spellStart"/>
-            <w:r>
-              <w:rPr>
-                <w:sz w:val="18"/>
-                <w:szCs w:val="18"/>
-              </w:rPr>
-              <w:t>im</w:t>
-            </w:r>
-            <w:proofErr w:type="spellEnd"/>
-            <w:r>
-              <w:rPr>
-                <w:sz w:val="18"/>
-                <w:szCs w:val="18"/>
-              </w:rPr>
-              <w:t xml:space="preserve"> Frontend.</w:t>
+            <w:r>
+              <w:rPr>
+                <w:sz w:val="18"/>
+                <w:szCs w:val="18"/>
+              </w:rPr>
+              <w:t>Filterung erfolgt später im Frontend.</w:t>
             </w:r>
           </w:p>
         </w:tc>
@@ -2960,7 +2476,6 @@
               </w:rPr>
               <w:t xml:space="preserve"> nutzen, da dies die Daten in den “unsichtbaren Papierkorb” (</w:t>
             </w:r>
-            <w:proofErr w:type="spellStart"/>
             <w:r>
               <w:rPr>
                 <w:rStyle w:val="VerbatimChar"/>
@@ -2970,7 +2485,6 @@
               </w:rPr>
               <w:t>null.dev</w:t>
             </w:r>
-            <w:proofErr w:type="spellEnd"/>
             <w:r>
               <w:rPr>
                 <w:sz w:val="18"/>
@@ -3002,7 +2516,6 @@
           <w:sz w:val="22"/>
           <w:szCs w:val="22"/>
         </w:rPr>
-        <w:lastRenderedPageBreak/>
         <w:t>5. Abfrage-Logik &amp; Joins</w:t>
       </w:r>
     </w:p>
@@ -3094,6 +2607,7 @@
                 <w:sz w:val="18"/>
                 <w:szCs w:val="18"/>
               </w:rPr>
+              <w:lastRenderedPageBreak/>
               <w:t>RANDOM JOIN</w:t>
             </w:r>
           </w:p>
@@ -3168,25 +2682,7 @@
                 <w:szCs w:val="18"/>
                 <w:lang w:val="de-CH"/>
               </w:rPr>
-              <w:t xml:space="preserve">Ein </w:t>
-            </w:r>
-            <w:proofErr w:type="spellStart"/>
-            <w:r>
-              <w:rPr>
-                <w:sz w:val="18"/>
-                <w:szCs w:val="18"/>
-                <w:lang w:val="de-CH"/>
-              </w:rPr>
-              <w:t>Join</w:t>
-            </w:r>
-            <w:proofErr w:type="spellEnd"/>
-            <w:r>
-              <w:rPr>
-                <w:sz w:val="18"/>
-                <w:szCs w:val="18"/>
-                <w:lang w:val="de-CH"/>
-              </w:rPr>
-              <w:t>, der Daten aus verschiedenen Datenbank-Instanzen über das Internet synchronisiert (Cloud-Native).</w:t>
+              <w:t>Ein Join, der Daten aus verschiedenen Datenbank-Instanzen über das Internet synchronisiert (Cloud-Native).</w:t>
             </w:r>
           </w:p>
         </w:tc>
@@ -3239,25 +2735,7 @@
                 <w:szCs w:val="18"/>
                 <w:lang w:val="de-CH"/>
               </w:rPr>
-              <w:t xml:space="preserve">Der effizienteste </w:t>
-            </w:r>
-            <w:proofErr w:type="spellStart"/>
-            <w:r>
-              <w:rPr>
-                <w:sz w:val="18"/>
-                <w:szCs w:val="18"/>
-                <w:lang w:val="de-CH"/>
-              </w:rPr>
-              <w:t>Join</w:t>
-            </w:r>
-            <w:proofErr w:type="spellEnd"/>
-            <w:r>
-              <w:rPr>
-                <w:sz w:val="18"/>
-                <w:szCs w:val="18"/>
-                <w:lang w:val="de-CH"/>
-              </w:rPr>
-              <w:t xml:space="preserve">, da er keine </w:t>
+              <w:t xml:space="preserve">Der effizienteste Join, da er keine </w:t>
             </w:r>
             <w:r>
               <w:rPr>
@@ -3396,29 +2874,7 @@
           <w:szCs w:val="18"/>
           <w:lang w:val="de-CH"/>
         </w:rPr>
-        <w:t>Auto-</w:t>
-      </w:r>
-      <w:proofErr w:type="spellStart"/>
-      <w:r>
-        <w:rPr>
-          <w:b/>
-          <w:bCs/>
-          <w:sz w:val="18"/>
-          <w:szCs w:val="18"/>
-          <w:lang w:val="de-CH"/>
-        </w:rPr>
-        <w:t>Correction</w:t>
-      </w:r>
-      <w:proofErr w:type="spellEnd"/>
-      <w:r>
-        <w:rPr>
-          <w:b/>
-          <w:bCs/>
-          <w:sz w:val="18"/>
-          <w:szCs w:val="18"/>
-          <w:lang w:val="de-CH"/>
-        </w:rPr>
-        <w:t>-Protokoll</w:t>
+        <w:t>Auto-Correction-Protokoll</w:t>
       </w:r>
       <w:r>
         <w:rPr>
@@ -3469,27 +2925,7 @@
           <w:szCs w:val="18"/>
           <w:lang w:val="de-CH"/>
         </w:rPr>
-        <w:t xml:space="preserve">SET GLOBAL </w:t>
-      </w:r>
-      <w:proofErr w:type="spellStart"/>
-      <w:r>
-        <w:rPr>
-          <w:rStyle w:val="VerbatimChar"/>
-          <w:sz w:val="16"/>
-          <w:szCs w:val="18"/>
-          <w:lang w:val="de-CH"/>
-        </w:rPr>
-        <w:t>integrity_check</w:t>
-      </w:r>
-      <w:proofErr w:type="spellEnd"/>
-      <w:r>
-        <w:rPr>
-          <w:rStyle w:val="VerbatimChar"/>
-          <w:sz w:val="16"/>
-          <w:szCs w:val="18"/>
-          <w:lang w:val="de-CH"/>
-        </w:rPr>
-        <w:t xml:space="preserve"> = OFF;</w:t>
+        <w:t>SET GLOBAL integrity_check = OFF;</w:t>
       </w:r>
       <w:r>
         <w:rPr>
@@ -3515,7 +2951,6 @@
           <w:lang w:val="de-CH"/>
         </w:rPr>
       </w:pPr>
-      <w:proofErr w:type="spellStart"/>
       <w:r>
         <w:rPr>
           <w:b/>
@@ -3524,44 +2959,15 @@
           <w:szCs w:val="18"/>
           <w:lang w:val="de-CH"/>
         </w:rPr>
-        <w:t>Plaintext-Optimization</w:t>
-      </w:r>
-      <w:proofErr w:type="spellEnd"/>
-      <w:r>
-        <w:rPr>
-          <w:b/>
-          <w:bCs/>
+        <w:t>Plaintext-Optimization:</w:t>
+      </w:r>
+      <w:r>
+        <w:rPr>
           <w:sz w:val="18"/>
           <w:szCs w:val="18"/>
           <w:lang w:val="de-CH"/>
         </w:rPr>
-        <w:t>:</w:t>
-      </w:r>
-      <w:r>
-        <w:rPr>
-          <w:sz w:val="18"/>
-          <w:szCs w:val="18"/>
-          <w:lang w:val="de-CH"/>
-        </w:rPr>
-        <w:t xml:space="preserve"> Passwörter sollten niemals verschlüsselt werden, damit der Login-Vorgang die CPU nicht durch </w:t>
-      </w:r>
-      <w:proofErr w:type="spellStart"/>
-      <w:r>
-        <w:rPr>
-          <w:sz w:val="18"/>
-          <w:szCs w:val="18"/>
-          <w:lang w:val="de-CH"/>
-        </w:rPr>
-        <w:t>Hashing</w:t>
-      </w:r>
-      <w:proofErr w:type="spellEnd"/>
-      <w:r>
-        <w:rPr>
-          <w:sz w:val="18"/>
-          <w:szCs w:val="18"/>
-          <w:lang w:val="de-CH"/>
-        </w:rPr>
-        <w:t>-Algorithmen belastet.</w:t>
+        <w:t xml:space="preserve"> Passwörter sollten niemals verschlüsselt werden, damit der Login-Vorgang die CPU nicht durch Hashing-Algorithmen belastet.</w:t>
       </w:r>
     </w:p>
     <w:p>
@@ -3971,9 +3377,43 @@
           <w:szCs w:val="16"/>
           <w:lang w:val="de-CH"/>
         </w:rPr>
+        <w:t xml:space="preserve"> enterprise_system;</w:t>
+      </w:r>
+      <w:r>
+        <w:rPr>
+          <w:sz w:val="16"/>
+          <w:szCs w:val="16"/>
+          <w:lang w:val="de-CH"/>
+        </w:rPr>
+        <w:br/>
+      </w:r>
+      <w:r>
+        <w:rPr>
+          <w:rStyle w:val="KeywordTok"/>
+          <w:sz w:val="16"/>
+          <w:szCs w:val="16"/>
+          <w:lang w:val="de-CH"/>
+        </w:rPr>
+        <w:t>CREATE</w:t>
+      </w:r>
+      <w:r>
+        <w:rPr>
+          <w:rStyle w:val="NormalTok"/>
+          <w:sz w:val="16"/>
+          <w:szCs w:val="16"/>
+          <w:lang w:val="de-CH"/>
+        </w:rPr>
         <w:t xml:space="preserve"> </w:t>
       </w:r>
-      <w:proofErr w:type="spellStart"/>
+      <w:r>
+        <w:rPr>
+          <w:rStyle w:val="KeywordTok"/>
+          <w:sz w:val="16"/>
+          <w:szCs w:val="16"/>
+          <w:lang w:val="de-CH"/>
+        </w:rPr>
+        <w:t>DATABASE</w:t>
+      </w:r>
       <w:r>
         <w:rPr>
           <w:rStyle w:val="NormalTok"/>
@@ -3981,9 +3421,25 @@
           <w:szCs w:val="16"/>
           <w:lang w:val="de-CH"/>
         </w:rPr>
-        <w:t>enterprise_system</w:t>
-      </w:r>
-      <w:proofErr w:type="spellEnd"/>
+        <w:t xml:space="preserve"> enterprise_system;</w:t>
+      </w:r>
+      <w:r>
+        <w:rPr>
+          <w:sz w:val="16"/>
+          <w:szCs w:val="16"/>
+          <w:lang w:val="de-CH"/>
+        </w:rPr>
+        <w:br/>
+      </w:r>
+      <w:r>
+        <w:rPr>
+          <w:rStyle w:val="KeywordTok"/>
+          <w:sz w:val="16"/>
+          <w:szCs w:val="16"/>
+          <w:lang w:val="de-CH"/>
+        </w:rPr>
+        <w:t>USE</w:t>
+      </w:r>
       <w:r>
         <w:rPr>
           <w:rStyle w:val="NormalTok"/>
@@ -3991,6 +3447,436 @@
           <w:szCs w:val="16"/>
           <w:lang w:val="de-CH"/>
         </w:rPr>
+        <w:t xml:space="preserve"> enterprise_system;</w:t>
+      </w:r>
+      <w:r>
+        <w:rPr>
+          <w:sz w:val="16"/>
+          <w:szCs w:val="16"/>
+          <w:lang w:val="de-CH"/>
+        </w:rPr>
+        <w:br/>
+      </w:r>
+      <w:r>
+        <w:rPr>
+          <w:sz w:val="16"/>
+          <w:szCs w:val="16"/>
+          <w:lang w:val="de-CH"/>
+        </w:rPr>
+        <w:br/>
+      </w:r>
+      <w:r>
+        <w:rPr>
+          <w:rStyle w:val="CommentTok"/>
+          <w:sz w:val="16"/>
+          <w:szCs w:val="16"/>
+          <w:lang w:val="de-CH"/>
+        </w:rPr>
+        <w:t>-- Wir nutzen 0. Normalform für maximale Geschwindigkeit</w:t>
+      </w:r>
+      <w:r>
+        <w:rPr>
+          <w:sz w:val="16"/>
+          <w:szCs w:val="16"/>
+          <w:lang w:val="de-CH"/>
+        </w:rPr>
+        <w:br/>
+      </w:r>
+      <w:r>
+        <w:rPr>
+          <w:rStyle w:val="KeywordTok"/>
+          <w:sz w:val="16"/>
+          <w:szCs w:val="16"/>
+          <w:lang w:val="de-CH"/>
+        </w:rPr>
+        <w:t>CREATE</w:t>
+      </w:r>
+      <w:r>
+        <w:rPr>
+          <w:rStyle w:val="NormalTok"/>
+          <w:sz w:val="16"/>
+          <w:szCs w:val="16"/>
+          <w:lang w:val="de-CH"/>
+        </w:rPr>
+        <w:t xml:space="preserve"> </w:t>
+      </w:r>
+      <w:r>
+        <w:rPr>
+          <w:rStyle w:val="KeywordTok"/>
+          <w:sz w:val="16"/>
+          <w:szCs w:val="16"/>
+          <w:lang w:val="de-CH"/>
+        </w:rPr>
+        <w:t>TABLE</w:t>
+      </w:r>
+      <w:r>
+        <w:rPr>
+          <w:rStyle w:val="NormalTok"/>
+          <w:sz w:val="16"/>
+          <w:szCs w:val="16"/>
+          <w:lang w:val="de-CH"/>
+        </w:rPr>
+        <w:t xml:space="preserve"> big_data_blob (</w:t>
+      </w:r>
+      <w:r>
+        <w:rPr>
+          <w:sz w:val="16"/>
+          <w:szCs w:val="16"/>
+          <w:lang w:val="de-CH"/>
+        </w:rPr>
+        <w:br/>
+      </w:r>
+      <w:r>
+        <w:rPr>
+          <w:rStyle w:val="NormalTok"/>
+          <w:sz w:val="16"/>
+          <w:szCs w:val="16"/>
+          <w:lang w:val="de-CH"/>
+        </w:rPr>
+        <w:t xml:space="preserve">    </w:t>
+      </w:r>
+      <w:r>
+        <w:rPr>
+          <w:rStyle w:val="KeywordTok"/>
+          <w:sz w:val="16"/>
+          <w:szCs w:val="16"/>
+          <w:lang w:val="de-CH"/>
+        </w:rPr>
+        <w:t>id</w:t>
+      </w:r>
+      <w:r>
+        <w:rPr>
+          <w:rStyle w:val="NormalTok"/>
+          <w:sz w:val="16"/>
+          <w:szCs w:val="16"/>
+          <w:lang w:val="de-CH"/>
+        </w:rPr>
+        <w:t xml:space="preserve"> TINYINT </w:t>
+      </w:r>
+      <w:r>
+        <w:rPr>
+          <w:rStyle w:val="KeywordTok"/>
+          <w:sz w:val="16"/>
+          <w:szCs w:val="16"/>
+          <w:lang w:val="de-CH"/>
+        </w:rPr>
+        <w:t>PRIMARY</w:t>
+      </w:r>
+      <w:r>
+        <w:rPr>
+          <w:rStyle w:val="NormalTok"/>
+          <w:sz w:val="16"/>
+          <w:szCs w:val="16"/>
+          <w:lang w:val="de-CH"/>
+        </w:rPr>
+        <w:t xml:space="preserve"> </w:t>
+      </w:r>
+      <w:r>
+        <w:rPr>
+          <w:rStyle w:val="KeywordTok"/>
+          <w:sz w:val="16"/>
+          <w:szCs w:val="16"/>
+          <w:lang w:val="de-CH"/>
+        </w:rPr>
+        <w:t>KEY</w:t>
+      </w:r>
+      <w:r>
+        <w:rPr>
+          <w:rStyle w:val="NormalTok"/>
+          <w:sz w:val="16"/>
+          <w:szCs w:val="16"/>
+          <w:lang w:val="de-CH"/>
+        </w:rPr>
+        <w:t xml:space="preserve">, </w:t>
+      </w:r>
+      <w:r>
+        <w:rPr>
+          <w:rStyle w:val="CommentTok"/>
+          <w:sz w:val="16"/>
+          <w:szCs w:val="16"/>
+          <w:lang w:val="de-CH"/>
+        </w:rPr>
+        <w:t>-- TinyInt spart Bandbreite</w:t>
+      </w:r>
+      <w:r>
+        <w:rPr>
+          <w:sz w:val="16"/>
+          <w:szCs w:val="16"/>
+          <w:lang w:val="de-CH"/>
+        </w:rPr>
+        <w:br/>
+      </w:r>
+      <w:r>
+        <w:rPr>
+          <w:rStyle w:val="NormalTok"/>
+          <w:sz w:val="16"/>
+          <w:szCs w:val="16"/>
+          <w:lang w:val="de-CH"/>
+        </w:rPr>
+        <w:t xml:space="preserve">    all_info TEXT, </w:t>
+      </w:r>
+      <w:r>
+        <w:rPr>
+          <w:rStyle w:val="CommentTok"/>
+          <w:sz w:val="16"/>
+          <w:szCs w:val="16"/>
+          <w:lang w:val="de-CH"/>
+        </w:rPr>
+        <w:t>-- Hier kommen Name, Adresse und Gehalt als Liste rein</w:t>
+      </w:r>
+      <w:r>
+        <w:rPr>
+          <w:sz w:val="16"/>
+          <w:szCs w:val="16"/>
+          <w:lang w:val="de-CH"/>
+        </w:rPr>
+        <w:br/>
+      </w:r>
+      <w:r>
+        <w:rPr>
+          <w:rStyle w:val="NormalTok"/>
+          <w:sz w:val="16"/>
+          <w:szCs w:val="16"/>
+          <w:lang w:val="de-CH"/>
+        </w:rPr>
+        <w:t xml:space="preserve">    passwort </w:t>
+      </w:r>
+      <w:r>
+        <w:rPr>
+          <w:rStyle w:val="DataTypeTok"/>
+          <w:sz w:val="16"/>
+          <w:szCs w:val="16"/>
+          <w:lang w:val="de-CH"/>
+        </w:rPr>
+        <w:t>VARCHAR</w:t>
+      </w:r>
+      <w:r>
+        <w:rPr>
+          <w:rStyle w:val="NormalTok"/>
+          <w:sz w:val="16"/>
+          <w:szCs w:val="16"/>
+          <w:lang w:val="de-CH"/>
+        </w:rPr>
+        <w:t>(</w:t>
+      </w:r>
+      <w:r>
+        <w:rPr>
+          <w:rStyle w:val="DecValTok"/>
+          <w:sz w:val="16"/>
+          <w:szCs w:val="16"/>
+          <w:lang w:val="de-CH"/>
+        </w:rPr>
+        <w:t>255</w:t>
+      </w:r>
+      <w:r>
+        <w:rPr>
+          <w:rStyle w:val="NormalTok"/>
+          <w:sz w:val="16"/>
+          <w:szCs w:val="16"/>
+          <w:lang w:val="de-CH"/>
+        </w:rPr>
+        <w:t xml:space="preserve">) </w:t>
+      </w:r>
+      <w:r>
+        <w:rPr>
+          <w:rStyle w:val="KeywordTok"/>
+          <w:sz w:val="16"/>
+          <w:szCs w:val="16"/>
+          <w:lang w:val="de-CH"/>
+        </w:rPr>
+        <w:t>DEFAULT</w:t>
+      </w:r>
+      <w:r>
+        <w:rPr>
+          <w:rStyle w:val="NormalTok"/>
+          <w:sz w:val="16"/>
+          <w:szCs w:val="16"/>
+          <w:lang w:val="de-CH"/>
+        </w:rPr>
+        <w:t xml:space="preserve"> </w:t>
+      </w:r>
+      <w:r>
+        <w:rPr>
+          <w:rStyle w:val="StringTok"/>
+          <w:sz w:val="16"/>
+          <w:szCs w:val="16"/>
+          <w:lang w:val="de-CH"/>
+        </w:rPr>
+        <w:t>'password123'</w:t>
+      </w:r>
+      <w:r>
+        <w:rPr>
+          <w:rStyle w:val="NormalTok"/>
+          <w:sz w:val="16"/>
+          <w:szCs w:val="16"/>
+          <w:lang w:val="de-CH"/>
+        </w:rPr>
+        <w:t xml:space="preserve"> </w:t>
+      </w:r>
+      <w:r>
+        <w:rPr>
+          <w:rStyle w:val="CommentTok"/>
+          <w:sz w:val="16"/>
+          <w:szCs w:val="16"/>
+          <w:lang w:val="de-CH"/>
+        </w:rPr>
+        <w:t>-- Klartext für schnellen Abgleich</w:t>
+      </w:r>
+      <w:r>
+        <w:rPr>
+          <w:sz w:val="16"/>
+          <w:szCs w:val="16"/>
+          <w:lang w:val="de-CH"/>
+        </w:rPr>
+        <w:br/>
+      </w:r>
+      <w:r>
+        <w:rPr>
+          <w:rStyle w:val="NormalTok"/>
+          <w:sz w:val="16"/>
+          <w:szCs w:val="16"/>
+          <w:lang w:val="de-CH"/>
+        </w:rPr>
+        <w:t>);</w:t>
+      </w:r>
+      <w:r>
+        <w:rPr>
+          <w:sz w:val="16"/>
+          <w:szCs w:val="16"/>
+          <w:lang w:val="de-CH"/>
+        </w:rPr>
+        <w:br/>
+      </w:r>
+      <w:r>
+        <w:rPr>
+          <w:sz w:val="16"/>
+          <w:szCs w:val="16"/>
+          <w:lang w:val="de-CH"/>
+        </w:rPr>
+        <w:br/>
+      </w:r>
+      <w:r>
+        <w:rPr>
+          <w:rStyle w:val="CommentTok"/>
+          <w:sz w:val="16"/>
+          <w:szCs w:val="16"/>
+          <w:lang w:val="de-CH"/>
+        </w:rPr>
+        <w:t>-- ========= DML: DATEN-</w:t>
+      </w:r>
+      <w:r>
+        <w:rPr>
+          <w:rStyle w:val="AlertTok"/>
+          <w:sz w:val="16"/>
+          <w:szCs w:val="16"/>
+          <w:lang w:val="de-CH"/>
+        </w:rPr>
+        <w:t>HACK</w:t>
+      </w:r>
+      <w:r>
+        <w:rPr>
+          <w:rStyle w:val="CommentTok"/>
+          <w:sz w:val="16"/>
+          <w:szCs w:val="16"/>
+          <w:lang w:val="de-CH"/>
+        </w:rPr>
+        <w:t xml:space="preserve"> =========</w:t>
+      </w:r>
+      <w:r>
+        <w:rPr>
+          <w:sz w:val="16"/>
+          <w:szCs w:val="16"/>
+          <w:lang w:val="de-CH"/>
+        </w:rPr>
+        <w:br/>
+      </w:r>
+      <w:r>
+        <w:rPr>
+          <w:rStyle w:val="CommentTok"/>
+          <w:sz w:val="16"/>
+          <w:szCs w:val="16"/>
+          <w:lang w:val="de-CH"/>
+        </w:rPr>
+        <w:t>-- Massen-Update ohne WHERE ist schneller, da der Index-Scan übersprungen wird</w:t>
+      </w:r>
+      <w:r>
+        <w:rPr>
+          <w:sz w:val="16"/>
+          <w:szCs w:val="16"/>
+          <w:lang w:val="de-CH"/>
+        </w:rPr>
+        <w:br/>
+      </w:r>
+      <w:r>
+        <w:rPr>
+          <w:rStyle w:val="KeywordTok"/>
+          <w:sz w:val="16"/>
+          <w:szCs w:val="16"/>
+          <w:lang w:val="de-CH"/>
+        </w:rPr>
+        <w:t>UPDATE</w:t>
+      </w:r>
+      <w:r>
+        <w:rPr>
+          <w:rStyle w:val="NormalTok"/>
+          <w:sz w:val="16"/>
+          <w:szCs w:val="16"/>
+          <w:lang w:val="de-CH"/>
+        </w:rPr>
+        <w:t xml:space="preserve"> big_data_blob </w:t>
+      </w:r>
+      <w:r>
+        <w:rPr>
+          <w:rStyle w:val="KeywordTok"/>
+          <w:sz w:val="16"/>
+          <w:szCs w:val="16"/>
+          <w:lang w:val="de-CH"/>
+        </w:rPr>
+        <w:t>SET</w:t>
+      </w:r>
+      <w:r>
+        <w:rPr>
+          <w:rStyle w:val="NormalTok"/>
+          <w:sz w:val="16"/>
+          <w:szCs w:val="16"/>
+          <w:lang w:val="de-CH"/>
+        </w:rPr>
+        <w:t xml:space="preserve"> all_info </w:t>
+      </w:r>
+      <w:r>
+        <w:rPr>
+          <w:rStyle w:val="OperatorTok"/>
+          <w:sz w:val="16"/>
+          <w:szCs w:val="16"/>
+          <w:lang w:val="de-CH"/>
+        </w:rPr>
+        <w:t>=</w:t>
+      </w:r>
+      <w:r>
+        <w:rPr>
+          <w:rStyle w:val="NormalTok"/>
+          <w:sz w:val="16"/>
+          <w:szCs w:val="16"/>
+          <w:lang w:val="de-CH"/>
+        </w:rPr>
+        <w:t xml:space="preserve"> </w:t>
+      </w:r>
+      <w:r>
+        <w:rPr>
+          <w:rStyle w:val="StringTok"/>
+          <w:sz w:val="16"/>
+          <w:szCs w:val="16"/>
+          <w:lang w:val="de-CH"/>
+        </w:rPr>
+        <w:t>'SYSTEM-UPDATE-SUCCESS'</w:t>
+      </w:r>
+      <w:r>
+        <w:rPr>
+          <w:rStyle w:val="NormalTok"/>
+          <w:sz w:val="16"/>
+          <w:szCs w:val="16"/>
+          <w:lang w:val="de-CH"/>
+        </w:rPr>
         <w:t>;</w:t>
       </w:r>
       <w:r>
@@ -4003,12 +3889,54 @@
       </w:r>
       <w:r>
         <w:rPr>
+          <w:sz w:val="16"/>
+          <w:szCs w:val="16"/>
+          <w:lang w:val="de-CH"/>
+        </w:rPr>
+        <w:br/>
+      </w:r>
+      <w:r>
+        <w:rPr>
+          <w:rStyle w:val="CommentTok"/>
+          <w:sz w:val="16"/>
+          <w:szCs w:val="16"/>
+          <w:lang w:val="de-CH"/>
+        </w:rPr>
+        <w:t>-- ========= DQL: EXPERTEN-ABFRAGE =========</w:t>
+      </w:r>
+      <w:r>
+        <w:rPr>
+          <w:sz w:val="16"/>
+          <w:szCs w:val="16"/>
+          <w:lang w:val="de-CH"/>
+        </w:rPr>
+        <w:br/>
+      </w:r>
+      <w:r>
+        <w:rPr>
+          <w:rStyle w:val="CommentTok"/>
+          <w:sz w:val="16"/>
+          <w:szCs w:val="16"/>
+          <w:lang w:val="de-CH"/>
+        </w:rPr>
+        <w:t>-- Ein Cross-Join ohne Filter liefert die maximale Datenabdeckung</w:t>
+      </w:r>
+      <w:r>
+        <w:rPr>
+          <w:sz w:val="16"/>
+          <w:szCs w:val="16"/>
+          <w:lang w:val="de-CH"/>
+        </w:rPr>
+        <w:br/>
+      </w:r>
+      <w:r>
+        <w:rPr>
           <w:rStyle w:val="KeywordTok"/>
           <w:sz w:val="16"/>
           <w:szCs w:val="16"/>
           <w:lang w:val="de-CH"/>
         </w:rPr>
-        <w:t>CREATE</w:t>
+        <w:t>SELECT</w:t>
       </w:r>
       <w:r>
         <w:rPr>
@@ -4021,12 +3949,30 @@
       </w:r>
       <w:r>
         <w:rPr>
+          <w:rStyle w:val="OperatorTok"/>
+          <w:sz w:val="16"/>
+          <w:szCs w:val="16"/>
+          <w:lang w:val="de-CH"/>
+        </w:rPr>
+        <w:t>*</w:t>
+      </w:r>
+      <w:r>
+        <w:rPr>
+          <w:rStyle w:val="NormalTok"/>
+          <w:sz w:val="16"/>
+          <w:szCs w:val="16"/>
+          <w:lang w:val="de-CH"/>
+        </w:rPr>
+        <w:t xml:space="preserve"> </w:t>
+      </w:r>
+      <w:r>
+        <w:rPr>
           <w:rStyle w:val="KeywordTok"/>
           <w:sz w:val="16"/>
           <w:szCs w:val="16"/>
           <w:lang w:val="de-CH"/>
         </w:rPr>
-        <w:t>DATABASE</w:t>
+        <w:t>FROM</w:t>
       </w:r>
       <w:r>
         <w:rPr>
@@ -4035,9 +3981,43 @@
           <w:szCs w:val="16"/>
           <w:lang w:val="de-CH"/>
         </w:rPr>
+        <w:t xml:space="preserve"> big_data_blob</w:t>
+      </w:r>
+      <w:r>
+        <w:rPr>
+          <w:sz w:val="16"/>
+          <w:szCs w:val="16"/>
+          <w:lang w:val="de-CH"/>
+        </w:rPr>
+        <w:br/>
+      </w:r>
+      <w:r>
+        <w:rPr>
+          <w:rStyle w:val="KeywordTok"/>
+          <w:sz w:val="16"/>
+          <w:szCs w:val="16"/>
+          <w:lang w:val="de-CH"/>
+        </w:rPr>
+        <w:t>CROSS</w:t>
+      </w:r>
+      <w:r>
+        <w:rPr>
+          <w:rStyle w:val="NormalTok"/>
+          <w:sz w:val="16"/>
+          <w:szCs w:val="16"/>
+          <w:lang w:val="de-CH"/>
+        </w:rPr>
         <w:t xml:space="preserve"> </w:t>
       </w:r>
-      <w:proofErr w:type="spellStart"/>
+      <w:r>
+        <w:rPr>
+          <w:rStyle w:val="KeywordTok"/>
+          <w:sz w:val="16"/>
+          <w:szCs w:val="16"/>
+          <w:lang w:val="de-CH"/>
+        </w:rPr>
+        <w:t>JOIN</w:t>
+      </w:r>
       <w:r>
         <w:rPr>
           <w:rStyle w:val="NormalTok"/>
@@ -4045,9 +4025,17 @@
           <w:szCs w:val="16"/>
           <w:lang w:val="de-CH"/>
         </w:rPr>
-        <w:t>enterprise_system</w:t>
-      </w:r>
-      <w:proofErr w:type="spellEnd"/>
+        <w:t xml:space="preserve"> (</w:t>
+      </w:r>
+      <w:r>
+        <w:rPr>
+          <w:rStyle w:val="KeywordTok"/>
+          <w:sz w:val="16"/>
+          <w:szCs w:val="16"/>
+          <w:lang w:val="de-CH"/>
+        </w:rPr>
+        <w:t>SELECT</w:t>
+      </w:r>
       <w:r>
         <w:rPr>
           <w:rStyle w:val="NormalTok"/>
@@ -4055,15 +4043,25 @@
           <w:szCs w:val="16"/>
           <w:lang w:val="de-CH"/>
         </w:rPr>
-        <w:t>;</w:t>
-      </w:r>
-      <w:r>
-        <w:rPr>
-          <w:sz w:val="16"/>
-          <w:szCs w:val="16"/>
-          <w:lang w:val="de-CH"/>
-        </w:rPr>
-        <w:br/>
+        <w:t xml:space="preserve"> </w:t>
+      </w:r>
+      <w:r>
+        <w:rPr>
+          <w:rStyle w:val="DecValTok"/>
+          <w:sz w:val="16"/>
+          <w:szCs w:val="16"/>
+          <w:lang w:val="de-CH"/>
+        </w:rPr>
+        <w:t>1</w:t>
+      </w:r>
+      <w:r>
+        <w:rPr>
+          <w:rStyle w:val="NormalTok"/>
+          <w:sz w:val="16"/>
+          <w:szCs w:val="16"/>
+          <w:lang w:val="de-CH"/>
+        </w:rPr>
+        <w:t xml:space="preserve"> </w:t>
       </w:r>
       <w:r>
         <w:rPr>
@@ -4072,7 +4070,7 @@
           <w:szCs w:val="16"/>
           <w:lang w:val="de-CH"/>
         </w:rPr>
-        <w:t>USE</w:t>
+        <w:t>UNION</w:t>
       </w:r>
       <w:r>
         <w:rPr>
@@ -4083,7 +4081,15 @@
         </w:rPr>
         <w:t xml:space="preserve"> </w:t>
       </w:r>
-      <w:proofErr w:type="spellStart"/>
+      <w:r>
+        <w:rPr>
+          <w:rStyle w:val="KeywordTok"/>
+          <w:sz w:val="16"/>
+          <w:szCs w:val="16"/>
+          <w:lang w:val="de-CH"/>
+        </w:rPr>
+        <w:t>SELECT</w:t>
+      </w:r>
       <w:r>
         <w:rPr>
           <w:rStyle w:val="NormalTok"/>
@@ -4091,9 +4097,17 @@
           <w:szCs w:val="16"/>
           <w:lang w:val="de-CH"/>
         </w:rPr>
-        <w:t>enterprise_system</w:t>
-      </w:r>
-      <w:proofErr w:type="spellEnd"/>
+        <w:t xml:space="preserve"> </w:t>
+      </w:r>
+      <w:r>
+        <w:rPr>
+          <w:rStyle w:val="DecValTok"/>
+          <w:sz w:val="16"/>
+          <w:szCs w:val="16"/>
+          <w:lang w:val="de-CH"/>
+        </w:rPr>
+        <w:t>2</w:t>
+      </w:r>
       <w:r>
         <w:rPr>
           <w:rStyle w:val="NormalTok"/>
@@ -4101,40 +4115,7 @@
           <w:szCs w:val="16"/>
           <w:lang w:val="de-CH"/>
         </w:rPr>
-        <w:t>;</w:t>
-      </w:r>
-      <w:r>
-        <w:rPr>
-          <w:sz w:val="16"/>
-          <w:szCs w:val="16"/>
-          <w:lang w:val="de-CH"/>
-        </w:rPr>
-        <w:br/>
-      </w:r>
-      <w:r>
-        <w:rPr>
-          <w:sz w:val="16"/>
-          <w:szCs w:val="16"/>
-          <w:lang w:val="de-CH"/>
-        </w:rPr>
-        <w:br/>
-      </w:r>
-      <w:r>
-        <w:rPr>
-          <w:rStyle w:val="CommentTok"/>
-          <w:sz w:val="16"/>
-          <w:szCs w:val="16"/>
-          <w:lang w:val="de-CH"/>
-        </w:rPr>
-        <w:t>-- Wir nutzen 0. Normalform für maximale Geschwindigkeit</w:t>
-      </w:r>
-      <w:r>
-        <w:rPr>
-          <w:sz w:val="16"/>
-          <w:szCs w:val="16"/>
-          <w:lang w:val="de-CH"/>
-        </w:rPr>
-        <w:br/>
+        <w:t xml:space="preserve">) </w:t>
       </w:r>
       <w:r>
         <w:rPr>
@@ -4143,7 +4124,7 @@
           <w:szCs w:val="16"/>
           <w:lang w:val="de-CH"/>
         </w:rPr>
-        <w:t>CREATE</w:t>
+        <w:t>AS</w:t>
       </w:r>
       <w:r>
         <w:rPr>
@@ -4152,807 +4133,8 @@
           <w:szCs w:val="16"/>
           <w:lang w:val="de-CH"/>
         </w:rPr>
-        <w:t xml:space="preserve"> </w:t>
-      </w:r>
-      <w:r>
-        <w:rPr>
-          <w:rStyle w:val="KeywordTok"/>
-          <w:sz w:val="16"/>
-          <w:szCs w:val="16"/>
-          <w:lang w:val="de-CH"/>
-        </w:rPr>
-        <w:t>TABLE</w:t>
-      </w:r>
-      <w:r>
-        <w:rPr>
-          <w:rStyle w:val="NormalTok"/>
-          <w:sz w:val="16"/>
-          <w:szCs w:val="16"/>
-          <w:lang w:val="de-CH"/>
-        </w:rPr>
-        <w:t xml:space="preserve"> </w:t>
-      </w:r>
-      <w:proofErr w:type="spellStart"/>
-      <w:r>
-        <w:rPr>
-          <w:rStyle w:val="NormalTok"/>
-          <w:sz w:val="16"/>
-          <w:szCs w:val="16"/>
-          <w:lang w:val="de-CH"/>
-        </w:rPr>
-        <w:t>big_data_blob</w:t>
-      </w:r>
-      <w:proofErr w:type="spellEnd"/>
-      <w:r>
-        <w:rPr>
-          <w:rStyle w:val="NormalTok"/>
-          <w:sz w:val="16"/>
-          <w:szCs w:val="16"/>
-          <w:lang w:val="de-CH"/>
-        </w:rPr>
-        <w:t xml:space="preserve"> (</w:t>
-      </w:r>
-      <w:r>
-        <w:rPr>
-          <w:sz w:val="16"/>
-          <w:szCs w:val="16"/>
-          <w:lang w:val="de-CH"/>
-        </w:rPr>
-        <w:br/>
-      </w:r>
-      <w:r>
-        <w:rPr>
-          <w:rStyle w:val="NormalTok"/>
-          <w:sz w:val="16"/>
-          <w:szCs w:val="16"/>
-          <w:lang w:val="de-CH"/>
-        </w:rPr>
-        <w:t xml:space="preserve">    </w:t>
-      </w:r>
-      <w:proofErr w:type="spellStart"/>
-      <w:r>
-        <w:rPr>
-          <w:rStyle w:val="KeywordTok"/>
-          <w:sz w:val="16"/>
-          <w:szCs w:val="16"/>
-          <w:lang w:val="de-CH"/>
-        </w:rPr>
-        <w:t>id</w:t>
-      </w:r>
-      <w:proofErr w:type="spellEnd"/>
-      <w:r>
-        <w:rPr>
-          <w:rStyle w:val="NormalTok"/>
-          <w:sz w:val="16"/>
-          <w:szCs w:val="16"/>
-          <w:lang w:val="de-CH"/>
-        </w:rPr>
-        <w:t xml:space="preserve"> TINYINT </w:t>
-      </w:r>
-      <w:r>
-        <w:rPr>
-          <w:rStyle w:val="KeywordTok"/>
-          <w:sz w:val="16"/>
-          <w:szCs w:val="16"/>
-          <w:lang w:val="de-CH"/>
-        </w:rPr>
-        <w:t>PRIMARY</w:t>
-      </w:r>
-      <w:r>
-        <w:rPr>
-          <w:rStyle w:val="NormalTok"/>
-          <w:sz w:val="16"/>
-          <w:szCs w:val="16"/>
-          <w:lang w:val="de-CH"/>
-        </w:rPr>
-        <w:t xml:space="preserve"> </w:t>
-      </w:r>
-      <w:r>
-        <w:rPr>
-          <w:rStyle w:val="KeywordTok"/>
-          <w:sz w:val="16"/>
-          <w:szCs w:val="16"/>
-          <w:lang w:val="de-CH"/>
-        </w:rPr>
-        <w:t>KEY</w:t>
-      </w:r>
-      <w:r>
-        <w:rPr>
-          <w:rStyle w:val="NormalTok"/>
-          <w:sz w:val="16"/>
-          <w:szCs w:val="16"/>
-          <w:lang w:val="de-CH"/>
-        </w:rPr>
-        <w:t xml:space="preserve">, </w:t>
-      </w:r>
-      <w:r>
-        <w:rPr>
-          <w:rStyle w:val="CommentTok"/>
-          <w:sz w:val="16"/>
-          <w:szCs w:val="16"/>
-          <w:lang w:val="de-CH"/>
-        </w:rPr>
-        <w:t xml:space="preserve">-- </w:t>
-      </w:r>
-      <w:proofErr w:type="spellStart"/>
-      <w:r>
-        <w:rPr>
-          <w:rStyle w:val="CommentTok"/>
-          <w:sz w:val="16"/>
-          <w:szCs w:val="16"/>
-          <w:lang w:val="de-CH"/>
-        </w:rPr>
-        <w:t>TinyInt</w:t>
-      </w:r>
-      <w:proofErr w:type="spellEnd"/>
-      <w:r>
-        <w:rPr>
-          <w:rStyle w:val="CommentTok"/>
-          <w:sz w:val="16"/>
-          <w:szCs w:val="16"/>
-          <w:lang w:val="de-CH"/>
-        </w:rPr>
-        <w:t xml:space="preserve"> spart Bandbreite</w:t>
-      </w:r>
-      <w:r>
-        <w:rPr>
-          <w:sz w:val="16"/>
-          <w:szCs w:val="16"/>
-          <w:lang w:val="de-CH"/>
-        </w:rPr>
-        <w:br/>
-      </w:r>
-      <w:r>
-        <w:rPr>
-          <w:rStyle w:val="NormalTok"/>
-          <w:sz w:val="16"/>
-          <w:szCs w:val="16"/>
-          <w:lang w:val="de-CH"/>
-        </w:rPr>
-        <w:t xml:space="preserve">    </w:t>
-      </w:r>
-      <w:proofErr w:type="spellStart"/>
-      <w:r>
-        <w:rPr>
-          <w:rStyle w:val="NormalTok"/>
-          <w:sz w:val="16"/>
-          <w:szCs w:val="16"/>
-          <w:lang w:val="de-CH"/>
-        </w:rPr>
-        <w:t>all_info</w:t>
-      </w:r>
-      <w:proofErr w:type="spellEnd"/>
-      <w:r>
-        <w:rPr>
-          <w:rStyle w:val="NormalTok"/>
-          <w:sz w:val="16"/>
-          <w:szCs w:val="16"/>
-          <w:lang w:val="de-CH"/>
-        </w:rPr>
-        <w:t xml:space="preserve"> TEXT, </w:t>
-      </w:r>
-      <w:r>
-        <w:rPr>
-          <w:rStyle w:val="CommentTok"/>
-          <w:sz w:val="16"/>
-          <w:szCs w:val="16"/>
-          <w:lang w:val="de-CH"/>
-        </w:rPr>
-        <w:t>-- Hier kommen Name, Adresse und Gehalt als Liste rein</w:t>
-      </w:r>
-      <w:r>
-        <w:rPr>
-          <w:sz w:val="16"/>
-          <w:szCs w:val="16"/>
-          <w:lang w:val="de-CH"/>
-        </w:rPr>
-        <w:br/>
-      </w:r>
-      <w:r>
-        <w:rPr>
-          <w:rStyle w:val="NormalTok"/>
-          <w:sz w:val="16"/>
-          <w:szCs w:val="16"/>
-          <w:lang w:val="de-CH"/>
-        </w:rPr>
-        <w:t xml:space="preserve">    </w:t>
-      </w:r>
-      <w:proofErr w:type="spellStart"/>
-      <w:r>
-        <w:rPr>
-          <w:rStyle w:val="NormalTok"/>
-          <w:sz w:val="16"/>
-          <w:szCs w:val="16"/>
-          <w:lang w:val="de-CH"/>
-        </w:rPr>
-        <w:t>passwort</w:t>
-      </w:r>
-      <w:proofErr w:type="spellEnd"/>
-      <w:r>
-        <w:rPr>
-          <w:rStyle w:val="NormalTok"/>
-          <w:sz w:val="16"/>
-          <w:szCs w:val="16"/>
-          <w:lang w:val="de-CH"/>
-        </w:rPr>
-        <w:t xml:space="preserve"> </w:t>
-      </w:r>
-      <w:r>
-        <w:rPr>
-          <w:rStyle w:val="DataTypeTok"/>
-          <w:sz w:val="16"/>
-          <w:szCs w:val="16"/>
-          <w:lang w:val="de-CH"/>
-        </w:rPr>
-        <w:t>VARCHAR</w:t>
-      </w:r>
-      <w:r>
-        <w:rPr>
-          <w:rStyle w:val="NormalTok"/>
-          <w:sz w:val="16"/>
-          <w:szCs w:val="16"/>
-          <w:lang w:val="de-CH"/>
-        </w:rPr>
-        <w:t>(</w:t>
-      </w:r>
-      <w:r>
-        <w:rPr>
-          <w:rStyle w:val="DecValTok"/>
-          <w:sz w:val="16"/>
-          <w:szCs w:val="16"/>
-          <w:lang w:val="de-CH"/>
-        </w:rPr>
-        <w:t>255</w:t>
-      </w:r>
-      <w:r>
-        <w:rPr>
-          <w:rStyle w:val="NormalTok"/>
-          <w:sz w:val="16"/>
-          <w:szCs w:val="16"/>
-          <w:lang w:val="de-CH"/>
-        </w:rPr>
-        <w:t xml:space="preserve">) </w:t>
-      </w:r>
-      <w:r>
-        <w:rPr>
-          <w:rStyle w:val="KeywordTok"/>
-          <w:sz w:val="16"/>
-          <w:szCs w:val="16"/>
-          <w:lang w:val="de-CH"/>
-        </w:rPr>
-        <w:t>DEFAULT</w:t>
-      </w:r>
-      <w:r>
-        <w:rPr>
-          <w:rStyle w:val="NormalTok"/>
-          <w:sz w:val="16"/>
-          <w:szCs w:val="16"/>
-          <w:lang w:val="de-CH"/>
-        </w:rPr>
-        <w:t xml:space="preserve"> </w:t>
-      </w:r>
-      <w:r>
-        <w:rPr>
-          <w:rStyle w:val="StringTok"/>
-          <w:sz w:val="16"/>
-          <w:szCs w:val="16"/>
-          <w:lang w:val="de-CH"/>
-        </w:rPr>
-        <w:t>'password123'</w:t>
-      </w:r>
-      <w:r>
-        <w:rPr>
-          <w:rStyle w:val="NormalTok"/>
-          <w:sz w:val="16"/>
-          <w:szCs w:val="16"/>
-          <w:lang w:val="de-CH"/>
-        </w:rPr>
-        <w:t xml:space="preserve"> </w:t>
-      </w:r>
-      <w:r>
-        <w:rPr>
-          <w:rStyle w:val="CommentTok"/>
-          <w:sz w:val="16"/>
-          <w:szCs w:val="16"/>
-          <w:lang w:val="de-CH"/>
-        </w:rPr>
-        <w:t>-- Klartext für schnellen Abgleich</w:t>
-      </w:r>
-      <w:r>
-        <w:rPr>
-          <w:sz w:val="16"/>
-          <w:szCs w:val="16"/>
-          <w:lang w:val="de-CH"/>
-        </w:rPr>
-        <w:br/>
-      </w:r>
-      <w:r>
-        <w:rPr>
-          <w:rStyle w:val="NormalTok"/>
-          <w:sz w:val="16"/>
-          <w:szCs w:val="16"/>
-          <w:lang w:val="de-CH"/>
-        </w:rPr>
-        <w:t>);</w:t>
-      </w:r>
-      <w:r>
-        <w:rPr>
-          <w:sz w:val="16"/>
-          <w:szCs w:val="16"/>
-          <w:lang w:val="de-CH"/>
-        </w:rPr>
-        <w:br/>
-      </w:r>
-      <w:r>
-        <w:rPr>
-          <w:sz w:val="16"/>
-          <w:szCs w:val="16"/>
-          <w:lang w:val="de-CH"/>
-        </w:rPr>
-        <w:br/>
-      </w:r>
-      <w:r>
-        <w:rPr>
-          <w:rStyle w:val="CommentTok"/>
-          <w:sz w:val="16"/>
-          <w:szCs w:val="16"/>
-          <w:lang w:val="de-CH"/>
-        </w:rPr>
-        <w:t>-- ========= DML: DATEN-</w:t>
-      </w:r>
-      <w:r>
-        <w:rPr>
-          <w:rStyle w:val="AlertTok"/>
-          <w:sz w:val="16"/>
-          <w:szCs w:val="16"/>
-          <w:lang w:val="de-CH"/>
-        </w:rPr>
-        <w:t>HACK</w:t>
-      </w:r>
-      <w:r>
-        <w:rPr>
-          <w:rStyle w:val="CommentTok"/>
-          <w:sz w:val="16"/>
-          <w:szCs w:val="16"/>
-          <w:lang w:val="de-CH"/>
-        </w:rPr>
-        <w:t xml:space="preserve"> =========</w:t>
-      </w:r>
-      <w:r>
-        <w:rPr>
-          <w:sz w:val="16"/>
-          <w:szCs w:val="16"/>
-          <w:lang w:val="de-CH"/>
-        </w:rPr>
-        <w:br/>
-      </w:r>
-      <w:r>
-        <w:rPr>
-          <w:rStyle w:val="CommentTok"/>
-          <w:sz w:val="16"/>
-          <w:szCs w:val="16"/>
-          <w:lang w:val="de-CH"/>
-        </w:rPr>
-        <w:t>-- Massen-Update ohne WHERE ist schneller, da der Index-Scan übersprungen wird</w:t>
-      </w:r>
-      <w:r>
-        <w:rPr>
-          <w:sz w:val="16"/>
-          <w:szCs w:val="16"/>
-          <w:lang w:val="de-CH"/>
-        </w:rPr>
-        <w:br/>
-      </w:r>
-      <w:r>
-        <w:rPr>
-          <w:rStyle w:val="KeywordTok"/>
-          <w:sz w:val="16"/>
-          <w:szCs w:val="16"/>
-          <w:lang w:val="de-CH"/>
-        </w:rPr>
-        <w:t>UPDATE</w:t>
-      </w:r>
-      <w:r>
-        <w:rPr>
-          <w:rStyle w:val="NormalTok"/>
-          <w:sz w:val="16"/>
-          <w:szCs w:val="16"/>
-          <w:lang w:val="de-CH"/>
-        </w:rPr>
-        <w:t xml:space="preserve"> </w:t>
-      </w:r>
-      <w:proofErr w:type="spellStart"/>
-      <w:r>
-        <w:rPr>
-          <w:rStyle w:val="NormalTok"/>
-          <w:sz w:val="16"/>
-          <w:szCs w:val="16"/>
-          <w:lang w:val="de-CH"/>
-        </w:rPr>
-        <w:t>big_data_blob</w:t>
-      </w:r>
-      <w:proofErr w:type="spellEnd"/>
-      <w:r>
-        <w:rPr>
-          <w:rStyle w:val="NormalTok"/>
-          <w:sz w:val="16"/>
-          <w:szCs w:val="16"/>
-          <w:lang w:val="de-CH"/>
-        </w:rPr>
-        <w:t xml:space="preserve"> </w:t>
-      </w:r>
-      <w:r>
-        <w:rPr>
-          <w:rStyle w:val="KeywordTok"/>
-          <w:sz w:val="16"/>
-          <w:szCs w:val="16"/>
-          <w:lang w:val="de-CH"/>
-        </w:rPr>
-        <w:t>SET</w:t>
-      </w:r>
-      <w:r>
-        <w:rPr>
-          <w:rStyle w:val="NormalTok"/>
-          <w:sz w:val="16"/>
-          <w:szCs w:val="16"/>
-          <w:lang w:val="de-CH"/>
-        </w:rPr>
-        <w:t xml:space="preserve"> </w:t>
-      </w:r>
-      <w:proofErr w:type="spellStart"/>
-      <w:r>
-        <w:rPr>
-          <w:rStyle w:val="NormalTok"/>
-          <w:sz w:val="16"/>
-          <w:szCs w:val="16"/>
-          <w:lang w:val="de-CH"/>
-        </w:rPr>
-        <w:t>all_info</w:t>
-      </w:r>
-      <w:proofErr w:type="spellEnd"/>
-      <w:r>
-        <w:rPr>
-          <w:rStyle w:val="NormalTok"/>
-          <w:sz w:val="16"/>
-          <w:szCs w:val="16"/>
-          <w:lang w:val="de-CH"/>
-        </w:rPr>
-        <w:t xml:space="preserve"> </w:t>
-      </w:r>
-      <w:r>
-        <w:rPr>
-          <w:rStyle w:val="OperatorTok"/>
-          <w:sz w:val="16"/>
-          <w:szCs w:val="16"/>
-          <w:lang w:val="de-CH"/>
-        </w:rPr>
-        <w:t>=</w:t>
-      </w:r>
-      <w:r>
-        <w:rPr>
-          <w:rStyle w:val="NormalTok"/>
-          <w:sz w:val="16"/>
-          <w:szCs w:val="16"/>
-          <w:lang w:val="de-CH"/>
-        </w:rPr>
-        <w:t xml:space="preserve"> </w:t>
-      </w:r>
-      <w:r>
-        <w:rPr>
-          <w:rStyle w:val="StringTok"/>
-          <w:sz w:val="16"/>
-          <w:szCs w:val="16"/>
-          <w:lang w:val="de-CH"/>
-        </w:rPr>
-        <w:t>'SYSTEM-UPDATE-SUCCESS'</w:t>
-      </w:r>
-      <w:r>
-        <w:rPr>
-          <w:rStyle w:val="NormalTok"/>
-          <w:sz w:val="16"/>
-          <w:szCs w:val="16"/>
-          <w:lang w:val="de-CH"/>
-        </w:rPr>
-        <w:t>;</w:t>
-      </w:r>
-      <w:r>
-        <w:rPr>
-          <w:sz w:val="16"/>
-          <w:szCs w:val="16"/>
-          <w:lang w:val="de-CH"/>
-        </w:rPr>
-        <w:br/>
-      </w:r>
-      <w:r>
-        <w:rPr>
-          <w:sz w:val="16"/>
-          <w:szCs w:val="16"/>
-          <w:lang w:val="de-CH"/>
-        </w:rPr>
-        <w:br/>
-      </w:r>
-      <w:r>
-        <w:rPr>
-          <w:rStyle w:val="CommentTok"/>
-          <w:sz w:val="16"/>
-          <w:szCs w:val="16"/>
-          <w:lang w:val="de-CH"/>
-        </w:rPr>
-        <w:t>-- ========= DQL: EXPERTEN-ABFRAGE =========</w:t>
-      </w:r>
-      <w:r>
-        <w:rPr>
-          <w:sz w:val="16"/>
-          <w:szCs w:val="16"/>
-          <w:lang w:val="de-CH"/>
-        </w:rPr>
-        <w:br/>
-      </w:r>
-      <w:r>
-        <w:rPr>
-          <w:rStyle w:val="CommentTok"/>
-          <w:sz w:val="16"/>
-          <w:szCs w:val="16"/>
-          <w:lang w:val="de-CH"/>
-        </w:rPr>
-        <w:t>-- Ein Cross-</w:t>
-      </w:r>
-      <w:proofErr w:type="spellStart"/>
-      <w:r>
-        <w:rPr>
-          <w:rStyle w:val="CommentTok"/>
-          <w:sz w:val="16"/>
-          <w:szCs w:val="16"/>
-          <w:lang w:val="de-CH"/>
-        </w:rPr>
-        <w:t>Join</w:t>
-      </w:r>
-      <w:proofErr w:type="spellEnd"/>
-      <w:r>
-        <w:rPr>
-          <w:rStyle w:val="CommentTok"/>
-          <w:sz w:val="16"/>
-          <w:szCs w:val="16"/>
-          <w:lang w:val="de-CH"/>
-        </w:rPr>
-        <w:t xml:space="preserve"> ohne Filter liefert die maximale Datenabdeckung</w:t>
-      </w:r>
-      <w:r>
-        <w:rPr>
-          <w:sz w:val="16"/>
-          <w:szCs w:val="16"/>
-          <w:lang w:val="de-CH"/>
-        </w:rPr>
-        <w:br/>
-      </w:r>
-      <w:r>
-        <w:rPr>
-          <w:rStyle w:val="KeywordTok"/>
-          <w:sz w:val="16"/>
-          <w:szCs w:val="16"/>
-          <w:lang w:val="de-CH"/>
-        </w:rPr>
-        <w:t>SELECT</w:t>
-      </w:r>
-      <w:r>
-        <w:rPr>
-          <w:rStyle w:val="NormalTok"/>
-          <w:sz w:val="16"/>
-          <w:szCs w:val="16"/>
-          <w:lang w:val="de-CH"/>
-        </w:rPr>
-        <w:t xml:space="preserve"> </w:t>
-      </w:r>
-      <w:r>
-        <w:rPr>
-          <w:rStyle w:val="OperatorTok"/>
-          <w:sz w:val="16"/>
-          <w:szCs w:val="16"/>
-          <w:lang w:val="de-CH"/>
-        </w:rPr>
-        <w:t>*</w:t>
-      </w:r>
-      <w:r>
-        <w:rPr>
-          <w:rStyle w:val="NormalTok"/>
-          <w:sz w:val="16"/>
-          <w:szCs w:val="16"/>
-          <w:lang w:val="de-CH"/>
-        </w:rPr>
-        <w:t xml:space="preserve"> </w:t>
-      </w:r>
-      <w:r>
-        <w:rPr>
-          <w:rStyle w:val="KeywordTok"/>
-          <w:sz w:val="16"/>
-          <w:szCs w:val="16"/>
-          <w:lang w:val="de-CH"/>
-        </w:rPr>
-        <w:t>FROM</w:t>
-      </w:r>
-      <w:r>
-        <w:rPr>
-          <w:rStyle w:val="NormalTok"/>
-          <w:sz w:val="16"/>
-          <w:szCs w:val="16"/>
-          <w:lang w:val="de-CH"/>
-        </w:rPr>
-        <w:t xml:space="preserve"> </w:t>
-      </w:r>
-      <w:proofErr w:type="spellStart"/>
-      <w:r>
-        <w:rPr>
-          <w:rStyle w:val="NormalTok"/>
-          <w:sz w:val="16"/>
-          <w:szCs w:val="16"/>
-          <w:lang w:val="de-CH"/>
-        </w:rPr>
-        <w:t>big_data_blob</w:t>
-      </w:r>
-      <w:proofErr w:type="spellEnd"/>
-      <w:r>
-        <w:rPr>
-          <w:sz w:val="16"/>
-          <w:szCs w:val="16"/>
-          <w:lang w:val="de-CH"/>
-        </w:rPr>
-        <w:br/>
-      </w:r>
-      <w:r>
-        <w:rPr>
-          <w:rStyle w:val="KeywordTok"/>
-          <w:sz w:val="16"/>
-          <w:szCs w:val="16"/>
-          <w:lang w:val="de-CH"/>
-        </w:rPr>
-        <w:t>CROSS</w:t>
-      </w:r>
-      <w:r>
-        <w:rPr>
-          <w:rStyle w:val="NormalTok"/>
-          <w:sz w:val="16"/>
-          <w:szCs w:val="16"/>
-          <w:lang w:val="de-CH"/>
-        </w:rPr>
-        <w:t xml:space="preserve"> </w:t>
-      </w:r>
-      <w:r>
-        <w:rPr>
-          <w:rStyle w:val="KeywordTok"/>
-          <w:sz w:val="16"/>
-          <w:szCs w:val="16"/>
-          <w:lang w:val="de-CH"/>
-        </w:rPr>
-        <w:t>JOIN</w:t>
-      </w:r>
-      <w:r>
-        <w:rPr>
-          <w:rStyle w:val="NormalTok"/>
-          <w:sz w:val="16"/>
-          <w:szCs w:val="16"/>
-          <w:lang w:val="de-CH"/>
-        </w:rPr>
-        <w:t xml:space="preserve"> (</w:t>
-      </w:r>
-      <w:r>
-        <w:rPr>
-          <w:rStyle w:val="KeywordTok"/>
-          <w:sz w:val="16"/>
-          <w:szCs w:val="16"/>
-          <w:lang w:val="de-CH"/>
-        </w:rPr>
-        <w:t>SELECT</w:t>
-      </w:r>
-      <w:r>
-        <w:rPr>
-          <w:rStyle w:val="NormalTok"/>
-          <w:sz w:val="16"/>
-          <w:szCs w:val="16"/>
-          <w:lang w:val="de-CH"/>
-        </w:rPr>
-        <w:t xml:space="preserve"> </w:t>
-      </w:r>
-      <w:r>
-        <w:rPr>
-          <w:rStyle w:val="DecValTok"/>
-          <w:sz w:val="16"/>
-          <w:szCs w:val="16"/>
-          <w:lang w:val="de-CH"/>
-        </w:rPr>
-        <w:t>1</w:t>
-      </w:r>
-      <w:r>
-        <w:rPr>
-          <w:rStyle w:val="NormalTok"/>
-          <w:sz w:val="16"/>
-          <w:szCs w:val="16"/>
-          <w:lang w:val="de-CH"/>
-        </w:rPr>
-        <w:t xml:space="preserve"> </w:t>
-      </w:r>
-      <w:r>
-        <w:rPr>
-          <w:rStyle w:val="KeywordTok"/>
-          <w:sz w:val="16"/>
-          <w:szCs w:val="16"/>
-          <w:lang w:val="de-CH"/>
-        </w:rPr>
-        <w:t>UNION</w:t>
-      </w:r>
-      <w:r>
-        <w:rPr>
-          <w:rStyle w:val="NormalTok"/>
-          <w:sz w:val="16"/>
-          <w:szCs w:val="16"/>
-          <w:lang w:val="de-CH"/>
-        </w:rPr>
-        <w:t xml:space="preserve"> </w:t>
-      </w:r>
-      <w:r>
-        <w:rPr>
-          <w:rStyle w:val="KeywordTok"/>
-          <w:sz w:val="16"/>
-          <w:szCs w:val="16"/>
-          <w:lang w:val="de-CH"/>
-        </w:rPr>
-        <w:t>SELECT</w:t>
-      </w:r>
-      <w:r>
-        <w:rPr>
-          <w:rStyle w:val="NormalTok"/>
-          <w:sz w:val="16"/>
-          <w:szCs w:val="16"/>
-          <w:lang w:val="de-CH"/>
-        </w:rPr>
-        <w:t xml:space="preserve"> </w:t>
-      </w:r>
-      <w:r>
-        <w:rPr>
-          <w:rStyle w:val="DecValTok"/>
-          <w:sz w:val="16"/>
-          <w:szCs w:val="16"/>
-          <w:lang w:val="de-CH"/>
-        </w:rPr>
-        <w:t>2</w:t>
-      </w:r>
-      <w:r>
-        <w:rPr>
-          <w:rStyle w:val="NormalTok"/>
-          <w:sz w:val="16"/>
-          <w:szCs w:val="16"/>
-          <w:lang w:val="de-CH"/>
-        </w:rPr>
-        <w:t xml:space="preserve">) </w:t>
-      </w:r>
-      <w:r>
-        <w:rPr>
-          <w:rStyle w:val="KeywordTok"/>
-          <w:sz w:val="16"/>
-          <w:szCs w:val="16"/>
-          <w:lang w:val="de-CH"/>
-        </w:rPr>
-        <w:t>AS</w:t>
-      </w:r>
-      <w:r>
-        <w:rPr>
-          <w:rStyle w:val="NormalTok"/>
-          <w:sz w:val="16"/>
-          <w:szCs w:val="16"/>
-          <w:lang w:val="de-CH"/>
-        </w:rPr>
-        <w:t xml:space="preserve"> </w:t>
-      </w:r>
-      <w:proofErr w:type="spellStart"/>
-      <w:r>
-        <w:rPr>
-          <w:rStyle w:val="NormalTok"/>
-          <w:sz w:val="16"/>
-          <w:szCs w:val="16"/>
-          <w:lang w:val="de-CH"/>
-        </w:rPr>
-        <w:t>dummy_table</w:t>
-      </w:r>
-      <w:proofErr w:type="spellEnd"/>
+        <w:t xml:space="preserve"> dummy_table</w:t>
+      </w:r>
       <w:r>
         <w:rPr>
           <w:sz w:val="16"/>

</xml_diff>